<commit_message>
kobezzza (yandex edadeal frontend)
</commit_message>
<xml_diff>
--- a/ts.docx
+++ b/ts.docx
@@ -16,7 +16,25 @@
           <w:szCs w:val="24"/>
           <w:lang w:val="en-US"/>
         </w:rPr>
-        <w:t xml:space="preserve">--init </w:t>
+        <w:t>--</w:t>
+      </w:r>
+      <w:proofErr w:type="spellStart"/>
+      <w:r>
+        <w:rPr>
+          <w:sz w:val="24"/>
+          <w:szCs w:val="24"/>
+          <w:lang w:val="en-US"/>
+        </w:rPr>
+        <w:t>init</w:t>
+      </w:r>
+      <w:proofErr w:type="spellEnd"/>
+      <w:r>
+        <w:rPr>
+          <w:sz w:val="24"/>
+          <w:szCs w:val="24"/>
+          <w:lang w:val="en-US"/>
+        </w:rPr>
+        <w:t xml:space="preserve"> </w:t>
       </w:r>
       <w:r>
         <w:rPr>
@@ -31,8 +49,18 @@
           <w:szCs w:val="24"/>
           <w:lang w:val="en-US"/>
         </w:rPr>
-        <w:t xml:space="preserve"> tsconfig.json</w:t>
-      </w:r>
+        <w:t xml:space="preserve"> </w:t>
+      </w:r>
+      <w:proofErr w:type="spellStart"/>
+      <w:r>
+        <w:rPr>
+          <w:sz w:val="24"/>
+          <w:szCs w:val="24"/>
+          <w:lang w:val="en-US"/>
+        </w:rPr>
+        <w:t>tsconfig.json</w:t>
+      </w:r>
+      <w:proofErr w:type="spellEnd"/>
     </w:p>
     <w:p>
       <w:pPr>
@@ -43,16 +71,16 @@
           <w:color w:val="D4D4D4"/>
           <w:sz w:val="24"/>
           <w:szCs w:val="24"/>
-          <w:lang w:eastAsia="ru-RU"/>
-        </w:rPr>
-      </w:pPr>
-      <w:r>
-        <w:rPr>
-          <w:rFonts w:ascii="Consolas" w:eastAsia="Times New Roman" w:hAnsi="Consolas" w:cs="Times New Roman"/>
-          <w:color w:val="9CDCFE"/>
-          <w:sz w:val="24"/>
-          <w:szCs w:val="24"/>
-          <w:lang w:eastAsia="ru-RU"/>
+          <w:lang w:val="en-US" w:eastAsia="ru-RU"/>
+        </w:rPr>
+      </w:pPr>
+      <w:r>
+        <w:rPr>
+          <w:rFonts w:ascii="Consolas" w:eastAsia="Times New Roman" w:hAnsi="Consolas" w:cs="Times New Roman"/>
+          <w:color w:val="9CDCFE"/>
+          <w:sz w:val="24"/>
+          <w:szCs w:val="24"/>
+          <w:lang w:val="en-US" w:eastAsia="ru-RU"/>
         </w:rPr>
         <w:t>"exclude"</w:t>
       </w:r>
@@ -62,7 +90,7 @@
           <w:color w:val="D4D4D4"/>
           <w:sz w:val="24"/>
           <w:szCs w:val="24"/>
-          <w:lang w:eastAsia="ru-RU"/>
+          <w:lang w:val="en-US" w:eastAsia="ru-RU"/>
         </w:rPr>
         <w:t>: [</w:t>
       </w:r>
@@ -72,17 +100,39 @@
           <w:color w:val="CE9178"/>
           <w:sz w:val="24"/>
           <w:szCs w:val="24"/>
-          <w:lang w:eastAsia="ru-RU"/>
-        </w:rPr>
-        <w:t>"./module.ts"</w:t>
-      </w:r>
-      <w:r>
-        <w:rPr>
-          <w:rFonts w:ascii="Consolas" w:eastAsia="Times New Roman" w:hAnsi="Consolas" w:cs="Times New Roman"/>
-          <w:color w:val="D4D4D4"/>
-          <w:sz w:val="24"/>
-          <w:szCs w:val="24"/>
-          <w:lang w:eastAsia="ru-RU"/>
+          <w:lang w:val="en-US" w:eastAsia="ru-RU"/>
+        </w:rPr>
+        <w:t>"./</w:t>
+      </w:r>
+      <w:proofErr w:type="spellStart"/>
+      <w:r>
+        <w:rPr>
+          <w:rFonts w:ascii="Consolas" w:eastAsia="Times New Roman" w:hAnsi="Consolas" w:cs="Times New Roman"/>
+          <w:color w:val="CE9178"/>
+          <w:sz w:val="24"/>
+          <w:szCs w:val="24"/>
+          <w:lang w:val="en-US" w:eastAsia="ru-RU"/>
+        </w:rPr>
+        <w:t>module.ts</w:t>
+      </w:r>
+      <w:proofErr w:type="spellEnd"/>
+      <w:r>
+        <w:rPr>
+          <w:rFonts w:ascii="Consolas" w:eastAsia="Times New Roman" w:hAnsi="Consolas" w:cs="Times New Roman"/>
+          <w:color w:val="CE9178"/>
+          <w:sz w:val="24"/>
+          <w:szCs w:val="24"/>
+          <w:lang w:val="en-US" w:eastAsia="ru-RU"/>
+        </w:rPr>
+        <w:t>"</w:t>
+      </w:r>
+      <w:r>
+        <w:rPr>
+          <w:rFonts w:ascii="Consolas" w:eastAsia="Times New Roman" w:hAnsi="Consolas" w:cs="Times New Roman"/>
+          <w:color w:val="D4D4D4"/>
+          <w:sz w:val="24"/>
+          <w:szCs w:val="24"/>
+          <w:lang w:val="en-US" w:eastAsia="ru-RU"/>
         </w:rPr>
         <w:t>],</w:t>
       </w:r>
@@ -101,6 +151,7 @@
         </w:rPr>
         <w:t xml:space="preserve">массив из строк, который сообщает компилятору какие пути надо исключить из компиляции </w:t>
       </w:r>
+      <w:proofErr w:type="spellStart"/>
       <w:r>
         <w:rPr>
           <w:sz w:val="24"/>
@@ -109,6 +160,7 @@
         </w:rPr>
         <w:t>ts</w:t>
       </w:r>
+      <w:proofErr w:type="spellEnd"/>
     </w:p>
     <w:p>
       <w:pPr>
@@ -130,7 +182,29 @@
           <w:szCs w:val="24"/>
           <w:lang w:eastAsia="ru-RU"/>
         </w:rPr>
-        <w:t>"include"</w:t>
+        <w:t>"</w:t>
+      </w:r>
+      <w:proofErr w:type="spellStart"/>
+      <w:r>
+        <w:rPr>
+          <w:rFonts w:ascii="Consolas" w:eastAsia="Times New Roman" w:hAnsi="Consolas" w:cs="Times New Roman"/>
+          <w:color w:val="9CDCFE"/>
+          <w:sz w:val="24"/>
+          <w:szCs w:val="24"/>
+          <w:lang w:eastAsia="ru-RU"/>
+        </w:rPr>
+        <w:t>include</w:t>
+      </w:r>
+      <w:proofErr w:type="spellEnd"/>
+      <w:r>
+        <w:rPr>
+          <w:rFonts w:ascii="Consolas" w:eastAsia="Times New Roman" w:hAnsi="Consolas" w:cs="Times New Roman"/>
+          <w:color w:val="9CDCFE"/>
+          <w:sz w:val="24"/>
+          <w:szCs w:val="24"/>
+          <w:lang w:eastAsia="ru-RU"/>
+        </w:rPr>
+        <w:t>"</w:t>
       </w:r>
       <w:r>
         <w:rPr>
@@ -150,7 +224,29 @@
           <w:szCs w:val="24"/>
           <w:lang w:eastAsia="ru-RU"/>
         </w:rPr>
-        <w:t>"./src/**/*"</w:t>
+        <w:t>"./</w:t>
+      </w:r>
+      <w:proofErr w:type="spellStart"/>
+      <w:r>
+        <w:rPr>
+          <w:rFonts w:ascii="Consolas" w:eastAsia="Times New Roman" w:hAnsi="Consolas" w:cs="Times New Roman"/>
+          <w:color w:val="CE9178"/>
+          <w:sz w:val="24"/>
+          <w:szCs w:val="24"/>
+          <w:lang w:eastAsia="ru-RU"/>
+        </w:rPr>
+        <w:t>src</w:t>
+      </w:r>
+      <w:proofErr w:type="spellEnd"/>
+      <w:r>
+        <w:rPr>
+          <w:rFonts w:ascii="Consolas" w:eastAsia="Times New Roman" w:hAnsi="Consolas" w:cs="Times New Roman"/>
+          <w:color w:val="CE9178"/>
+          <w:sz w:val="24"/>
+          <w:szCs w:val="24"/>
+          <w:lang w:eastAsia="ru-RU"/>
+        </w:rPr>
+        <w:t>/**/*"</w:t>
       </w:r>
       <w:r>
         <w:rPr>
@@ -168,24 +264,25 @@
         <w:rPr>
           <w:sz w:val="24"/>
           <w:szCs w:val="24"/>
+        </w:rPr>
+      </w:pPr>
+      <w:r>
+        <w:rPr>
+          <w:sz w:val="24"/>
+          <w:szCs w:val="24"/>
+        </w:rPr>
+        <w:t xml:space="preserve">Включить в компиляцию все, что лежит в папке </w:t>
+      </w:r>
+      <w:proofErr w:type="spellStart"/>
+      <w:r>
+        <w:rPr>
+          <w:sz w:val="24"/>
+          <w:szCs w:val="24"/>
           <w:lang w:val="en-US"/>
         </w:rPr>
-      </w:pPr>
-      <w:r>
-        <w:rPr>
-          <w:sz w:val="24"/>
-          <w:szCs w:val="24"/>
-        </w:rPr>
-        <w:t xml:space="preserve">Включить в компиляцию все, что лежит в папке </w:t>
-      </w:r>
-      <w:r>
-        <w:rPr>
-          <w:sz w:val="24"/>
-          <w:szCs w:val="24"/>
-          <w:lang w:val="en-US"/>
-        </w:rPr>
         <w:t>src</w:t>
       </w:r>
+      <w:proofErr w:type="spellEnd"/>
     </w:p>
     <w:p>
       <w:pPr>
@@ -196,16 +293,16 @@
           <w:color w:val="D4D4D4"/>
           <w:sz w:val="24"/>
           <w:szCs w:val="24"/>
-          <w:lang w:eastAsia="ru-RU"/>
-        </w:rPr>
-      </w:pPr>
-      <w:r>
-        <w:rPr>
-          <w:rFonts w:ascii="Consolas" w:eastAsia="Times New Roman" w:hAnsi="Consolas" w:cs="Times New Roman"/>
-          <w:color w:val="9CDCFE"/>
-          <w:sz w:val="24"/>
-          <w:szCs w:val="24"/>
-          <w:lang w:eastAsia="ru-RU"/>
+          <w:lang w:val="en-US" w:eastAsia="ru-RU"/>
+        </w:rPr>
+      </w:pPr>
+      <w:r>
+        <w:rPr>
+          <w:rFonts w:ascii="Consolas" w:eastAsia="Times New Roman" w:hAnsi="Consolas" w:cs="Times New Roman"/>
+          <w:color w:val="9CDCFE"/>
+          <w:sz w:val="24"/>
+          <w:szCs w:val="24"/>
+          <w:lang w:val="en-US" w:eastAsia="ru-RU"/>
         </w:rPr>
         <w:t>"files"</w:t>
       </w:r>
@@ -215,7 +312,7 @@
           <w:color w:val="D4D4D4"/>
           <w:sz w:val="24"/>
           <w:szCs w:val="24"/>
-          <w:lang w:eastAsia="ru-RU"/>
+          <w:lang w:val="en-US" w:eastAsia="ru-RU"/>
         </w:rPr>
         <w:t>: [</w:t>
       </w:r>
@@ -225,17 +322,39 @@
           <w:color w:val="CE9178"/>
           <w:sz w:val="24"/>
           <w:szCs w:val="24"/>
-          <w:lang w:eastAsia="ru-RU"/>
-        </w:rPr>
-        <w:t>"./module.ts"</w:t>
-      </w:r>
-      <w:r>
-        <w:rPr>
-          <w:rFonts w:ascii="Consolas" w:eastAsia="Times New Roman" w:hAnsi="Consolas" w:cs="Times New Roman"/>
-          <w:color w:val="D4D4D4"/>
-          <w:sz w:val="24"/>
-          <w:szCs w:val="24"/>
-          <w:lang w:eastAsia="ru-RU"/>
+          <w:lang w:val="en-US" w:eastAsia="ru-RU"/>
+        </w:rPr>
+        <w:t>"./</w:t>
+      </w:r>
+      <w:proofErr w:type="spellStart"/>
+      <w:r>
+        <w:rPr>
+          <w:rFonts w:ascii="Consolas" w:eastAsia="Times New Roman" w:hAnsi="Consolas" w:cs="Times New Roman"/>
+          <w:color w:val="CE9178"/>
+          <w:sz w:val="24"/>
+          <w:szCs w:val="24"/>
+          <w:lang w:val="en-US" w:eastAsia="ru-RU"/>
+        </w:rPr>
+        <w:t>module.ts</w:t>
+      </w:r>
+      <w:proofErr w:type="spellEnd"/>
+      <w:r>
+        <w:rPr>
+          <w:rFonts w:ascii="Consolas" w:eastAsia="Times New Roman" w:hAnsi="Consolas" w:cs="Times New Roman"/>
+          <w:color w:val="CE9178"/>
+          <w:sz w:val="24"/>
+          <w:szCs w:val="24"/>
+          <w:lang w:val="en-US" w:eastAsia="ru-RU"/>
+        </w:rPr>
+        <w:t>"</w:t>
+      </w:r>
+      <w:r>
+        <w:rPr>
+          <w:rFonts w:ascii="Consolas" w:eastAsia="Times New Roman" w:hAnsi="Consolas" w:cs="Times New Roman"/>
+          <w:color w:val="D4D4D4"/>
+          <w:sz w:val="24"/>
+          <w:szCs w:val="24"/>
+          <w:lang w:val="en-US" w:eastAsia="ru-RU"/>
         </w:rPr>
         <w:t>]</w:t>
       </w:r>
@@ -253,7 +372,22 @@
           <w:sz w:val="24"/>
           <w:szCs w:val="24"/>
         </w:rPr>
-        <w:t>Только модуль</w:t>
+        <w:t>Только</w:t>
+      </w:r>
+      <w:r>
+        <w:rPr>
+          <w:sz w:val="24"/>
+          <w:szCs w:val="24"/>
+          <w:lang w:val="en-US"/>
+        </w:rPr>
+        <w:t xml:space="preserve"> </w:t>
+      </w:r>
+      <w:r>
+        <w:rPr>
+          <w:sz w:val="24"/>
+          <w:szCs w:val="24"/>
+        </w:rPr>
+        <w:t>модуль</w:t>
       </w:r>
     </w:p>
     <w:p>
@@ -274,26 +408,36 @@
           <w:color w:val="D4D4D4"/>
           <w:sz w:val="24"/>
           <w:szCs w:val="24"/>
-          <w:lang w:eastAsia="ru-RU"/>
-        </w:rPr>
-      </w:pPr>
-      <w:r>
-        <w:rPr>
-          <w:sz w:val="24"/>
-          <w:szCs w:val="24"/>
-        </w:rPr>
-        <w:t xml:space="preserve">Разбор </w:t>
-      </w:r>
-      <w:r>
-        <w:rPr>
-          <w:rFonts w:ascii="Consolas" w:eastAsia="Times New Roman" w:hAnsi="Consolas" w:cs="Times New Roman"/>
-          <w:color w:val="9CDCFE"/>
-          <w:sz w:val="24"/>
-          <w:szCs w:val="24"/>
-          <w:lang w:eastAsia="ru-RU"/>
+          <w:lang w:val="en-US" w:eastAsia="ru-RU"/>
+        </w:rPr>
+      </w:pPr>
+      <w:r>
+        <w:rPr>
+          <w:sz w:val="24"/>
+          <w:szCs w:val="24"/>
+        </w:rPr>
+        <w:t>Разбор</w:t>
+      </w:r>
+      <w:r>
+        <w:rPr>
+          <w:sz w:val="24"/>
+          <w:szCs w:val="24"/>
+          <w:lang w:val="en-US"/>
+        </w:rPr>
+        <w:t xml:space="preserve"> </w:t>
+      </w:r>
+      <w:proofErr w:type="spellStart"/>
+      <w:r>
+        <w:rPr>
+          <w:rFonts w:ascii="Consolas" w:eastAsia="Times New Roman" w:hAnsi="Consolas" w:cs="Times New Roman"/>
+          <w:color w:val="9CDCFE"/>
+          <w:sz w:val="24"/>
+          <w:szCs w:val="24"/>
+          <w:lang w:val="en-US" w:eastAsia="ru-RU"/>
         </w:rPr>
         <w:t>compilerOptions</w:t>
       </w:r>
+      <w:proofErr w:type="spellEnd"/>
     </w:p>
     <w:p>
       <w:pPr>
@@ -324,7 +468,29 @@
           <w:szCs w:val="24"/>
           <w:lang w:eastAsia="ru-RU"/>
         </w:rPr>
-        <w:t>"outDir"</w:t>
+        <w:t>"</w:t>
+      </w:r>
+      <w:proofErr w:type="spellStart"/>
+      <w:r>
+        <w:rPr>
+          <w:rFonts w:ascii="Consolas" w:eastAsia="Times New Roman" w:hAnsi="Consolas" w:cs="Times New Roman"/>
+          <w:color w:val="9CDCFE"/>
+          <w:sz w:val="24"/>
+          <w:szCs w:val="24"/>
+          <w:lang w:eastAsia="ru-RU"/>
+        </w:rPr>
+        <w:t>outDir</w:t>
+      </w:r>
+      <w:proofErr w:type="spellEnd"/>
+      <w:r>
+        <w:rPr>
+          <w:rFonts w:ascii="Consolas" w:eastAsia="Times New Roman" w:hAnsi="Consolas" w:cs="Times New Roman"/>
+          <w:color w:val="9CDCFE"/>
+          <w:sz w:val="24"/>
+          <w:szCs w:val="24"/>
+          <w:lang w:eastAsia="ru-RU"/>
+        </w:rPr>
+        <w:t>"</w:t>
       </w:r>
       <w:r>
         <w:rPr>
@@ -344,7 +510,29 @@
           <w:szCs w:val="24"/>
           <w:lang w:eastAsia="ru-RU"/>
         </w:rPr>
-        <w:t>"./dist"</w:t>
+        <w:t>"./</w:t>
+      </w:r>
+      <w:proofErr w:type="spellStart"/>
+      <w:r>
+        <w:rPr>
+          <w:rFonts w:ascii="Consolas" w:eastAsia="Times New Roman" w:hAnsi="Consolas" w:cs="Times New Roman"/>
+          <w:color w:val="CE9178"/>
+          <w:sz w:val="24"/>
+          <w:szCs w:val="24"/>
+          <w:lang w:eastAsia="ru-RU"/>
+        </w:rPr>
+        <w:t>dist</w:t>
+      </w:r>
+      <w:proofErr w:type="spellEnd"/>
+      <w:r>
+        <w:rPr>
+          <w:rFonts w:ascii="Consolas" w:eastAsia="Times New Roman" w:hAnsi="Consolas" w:cs="Times New Roman"/>
+          <w:color w:val="CE9178"/>
+          <w:sz w:val="24"/>
+          <w:szCs w:val="24"/>
+          <w:lang w:eastAsia="ru-RU"/>
+        </w:rPr>
+        <w:t>"</w:t>
       </w:r>
       <w:r>
         <w:rPr>
@@ -371,6 +559,7 @@
         </w:rPr>
         <w:t xml:space="preserve">Складываем все в папку </w:t>
       </w:r>
+      <w:proofErr w:type="spellStart"/>
       <w:r>
         <w:rPr>
           <w:sz w:val="24"/>
@@ -379,13 +568,13 @@
         </w:rPr>
         <w:t>dist</w:t>
       </w:r>
-    </w:p>
-    <w:p>
-      <w:pPr>
-        <w:rPr>
-          <w:sz w:val="24"/>
-          <w:szCs w:val="24"/>
-          <w:lang w:val="en-US"/>
+      <w:proofErr w:type="spellEnd"/>
+    </w:p>
+    <w:p>
+      <w:pPr>
+        <w:rPr>
+          <w:sz w:val="24"/>
+          <w:szCs w:val="24"/>
         </w:rPr>
       </w:pPr>
     </w:p>
@@ -419,7 +608,29 @@
           <w:szCs w:val="24"/>
           <w:lang w:eastAsia="ru-RU"/>
         </w:rPr>
-        <w:t>"rootDir"</w:t>
+        <w:t>"</w:t>
+      </w:r>
+      <w:proofErr w:type="spellStart"/>
+      <w:r>
+        <w:rPr>
+          <w:rFonts w:ascii="Consolas" w:eastAsia="Times New Roman" w:hAnsi="Consolas" w:cs="Times New Roman"/>
+          <w:color w:val="9CDCFE"/>
+          <w:sz w:val="24"/>
+          <w:szCs w:val="24"/>
+          <w:lang w:eastAsia="ru-RU"/>
+        </w:rPr>
+        <w:t>rootDir</w:t>
+      </w:r>
+      <w:proofErr w:type="spellEnd"/>
+      <w:r>
+        <w:rPr>
+          <w:rFonts w:ascii="Consolas" w:eastAsia="Times New Roman" w:hAnsi="Consolas" w:cs="Times New Roman"/>
+          <w:color w:val="9CDCFE"/>
+          <w:sz w:val="24"/>
+          <w:szCs w:val="24"/>
+          <w:lang w:eastAsia="ru-RU"/>
+        </w:rPr>
+        <w:t>"</w:t>
       </w:r>
       <w:r>
         <w:rPr>
@@ -439,7 +650,29 @@
           <w:szCs w:val="24"/>
           <w:lang w:eastAsia="ru-RU"/>
         </w:rPr>
-        <w:t>"./src"</w:t>
+        <w:t>"./</w:t>
+      </w:r>
+      <w:proofErr w:type="spellStart"/>
+      <w:r>
+        <w:rPr>
+          <w:rFonts w:ascii="Consolas" w:eastAsia="Times New Roman" w:hAnsi="Consolas" w:cs="Times New Roman"/>
+          <w:color w:val="CE9178"/>
+          <w:sz w:val="24"/>
+          <w:szCs w:val="24"/>
+          <w:lang w:eastAsia="ru-RU"/>
+        </w:rPr>
+        <w:t>src</w:t>
+      </w:r>
+      <w:proofErr w:type="spellEnd"/>
+      <w:r>
+        <w:rPr>
+          <w:rFonts w:ascii="Consolas" w:eastAsia="Times New Roman" w:hAnsi="Consolas" w:cs="Times New Roman"/>
+          <w:color w:val="CE9178"/>
+          <w:sz w:val="24"/>
+          <w:szCs w:val="24"/>
+          <w:lang w:eastAsia="ru-RU"/>
+        </w:rPr>
+        <w:t>"</w:t>
       </w:r>
       <w:r>
         <w:rPr>
@@ -457,61 +690,67 @@
         <w:rPr>
           <w:sz w:val="24"/>
           <w:szCs w:val="24"/>
+        </w:rPr>
+      </w:pPr>
+      <w:r>
+        <w:rPr>
+          <w:sz w:val="24"/>
+          <w:szCs w:val="24"/>
+        </w:rPr>
+        <w:t>Корневая директория</w:t>
+      </w:r>
+    </w:p>
+    <w:p>
+      <w:pPr>
+        <w:rPr>
+          <w:sz w:val="24"/>
+          <w:szCs w:val="24"/>
+        </w:rPr>
+      </w:pPr>
+    </w:p>
+    <w:p>
+      <w:pPr>
+        <w:rPr>
+          <w:sz w:val="24"/>
+          <w:szCs w:val="24"/>
+        </w:rPr>
+      </w:pPr>
+      <w:proofErr w:type="spellStart"/>
+      <w:r>
+        <w:rPr>
+          <w:sz w:val="24"/>
+          <w:szCs w:val="24"/>
           <w:lang w:val="en-US"/>
         </w:rPr>
-      </w:pPr>
-      <w:r>
-        <w:rPr>
-          <w:sz w:val="24"/>
-          <w:szCs w:val="24"/>
-        </w:rPr>
-        <w:t>Корневая директория</w:t>
-      </w:r>
-    </w:p>
-    <w:p>
-      <w:pPr>
+        <w:t>Tsc</w:t>
+      </w:r>
+      <w:proofErr w:type="spellEnd"/>
+      <w:r>
+        <w:rPr>
+          <w:sz w:val="24"/>
+          <w:szCs w:val="24"/>
+        </w:rPr>
+        <w:t xml:space="preserve"> </w:t>
+      </w:r>
+      <w:r>
+        <w:rPr>
+          <w:sz w:val="24"/>
+          <w:szCs w:val="24"/>
+        </w:rPr>
+        <w:t>--</w:t>
+      </w:r>
+      <w:r>
         <w:rPr>
           <w:sz w:val="24"/>
           <w:szCs w:val="24"/>
           <w:lang w:val="en-US"/>
         </w:rPr>
-      </w:pPr>
-    </w:p>
-    <w:p>
-      <w:pPr>
-        <w:rPr>
-          <w:sz w:val="24"/>
-          <w:szCs w:val="24"/>
-        </w:rPr>
-      </w:pPr>
-      <w:r>
-        <w:rPr>
-          <w:sz w:val="24"/>
-          <w:szCs w:val="24"/>
-          <w:lang w:val="en-US"/>
-        </w:rPr>
-        <w:t xml:space="preserve">Tsc </w:t>
-      </w:r>
-      <w:r>
-        <w:rPr>
-          <w:sz w:val="24"/>
-          <w:szCs w:val="24"/>
-        </w:rPr>
-        <w:t>--</w:t>
-      </w:r>
-      <w:r>
-        <w:rPr>
-          <w:sz w:val="24"/>
-          <w:szCs w:val="24"/>
-          <w:lang w:val="en-US"/>
-        </w:rPr>
         <w:t>watch</w:t>
       </w:r>
       <w:r>
         <w:rPr>
           <w:sz w:val="24"/>
           <w:szCs w:val="24"/>
-          <w:lang w:val="en-US"/>
         </w:rPr>
         <w:t xml:space="preserve"> </w:t>
       </w:r>
@@ -528,7 +767,6 @@
         <w:rPr>
           <w:sz w:val="24"/>
           <w:szCs w:val="24"/>
-          <w:lang w:val="en-US"/>
         </w:rPr>
       </w:pPr>
     </w:p>
@@ -552,7 +790,29 @@
           <w:szCs w:val="24"/>
           <w:lang w:eastAsia="ru-RU"/>
         </w:rPr>
-        <w:t>"lib"</w:t>
+        <w:t>"</w:t>
+      </w:r>
+      <w:proofErr w:type="spellStart"/>
+      <w:r>
+        <w:rPr>
+          <w:rFonts w:ascii="Consolas" w:eastAsia="Times New Roman" w:hAnsi="Consolas" w:cs="Times New Roman"/>
+          <w:color w:val="9CDCFE"/>
+          <w:sz w:val="24"/>
+          <w:szCs w:val="24"/>
+          <w:lang w:eastAsia="ru-RU"/>
+        </w:rPr>
+        <w:t>lib</w:t>
+      </w:r>
+      <w:proofErr w:type="spellEnd"/>
+      <w:r>
+        <w:rPr>
+          <w:rFonts w:ascii="Consolas" w:eastAsia="Times New Roman" w:hAnsi="Consolas" w:cs="Times New Roman"/>
+          <w:color w:val="9CDCFE"/>
+          <w:sz w:val="24"/>
+          <w:szCs w:val="24"/>
+          <w:lang w:eastAsia="ru-RU"/>
+        </w:rPr>
+        <w:t>"</w:t>
       </w:r>
       <w:r>
         <w:rPr>
@@ -614,6 +874,7 @@
         </w:rPr>
         <w:t xml:space="preserve"> </w:t>
       </w:r>
+      <w:proofErr w:type="spellStart"/>
       <w:r>
         <w:rPr>
           <w:sz w:val="24"/>
@@ -622,6 +883,7 @@
         </w:rPr>
         <w:t>api</w:t>
       </w:r>
+      <w:proofErr w:type="spellEnd"/>
       <w:r>
         <w:rPr>
           <w:sz w:val="24"/>
@@ -668,7 +930,29 @@
           <w:szCs w:val="24"/>
           <w:lang w:eastAsia="ru-RU"/>
         </w:rPr>
-        <w:t>"allowJs"</w:t>
+        <w:t>"</w:t>
+      </w:r>
+      <w:proofErr w:type="spellStart"/>
+      <w:r>
+        <w:rPr>
+          <w:rFonts w:ascii="Consolas" w:eastAsia="Times New Roman" w:hAnsi="Consolas" w:cs="Times New Roman"/>
+          <w:color w:val="9CDCFE"/>
+          <w:sz w:val="24"/>
+          <w:szCs w:val="24"/>
+          <w:lang w:eastAsia="ru-RU"/>
+        </w:rPr>
+        <w:t>allowJs</w:t>
+      </w:r>
+      <w:proofErr w:type="spellEnd"/>
+      <w:r>
+        <w:rPr>
+          <w:rFonts w:ascii="Consolas" w:eastAsia="Times New Roman" w:hAnsi="Consolas" w:cs="Times New Roman"/>
+          <w:color w:val="9CDCFE"/>
+          <w:sz w:val="24"/>
+          <w:szCs w:val="24"/>
+          <w:lang w:eastAsia="ru-RU"/>
+        </w:rPr>
+        <w:t>"</w:t>
       </w:r>
       <w:r>
         <w:rPr>
@@ -680,6 +964,7 @@
         </w:rPr>
         <w:t xml:space="preserve">: </w:t>
       </w:r>
+      <w:proofErr w:type="spellStart"/>
       <w:r>
         <w:rPr>
           <w:rFonts w:ascii="Consolas" w:eastAsia="Times New Roman" w:hAnsi="Consolas" w:cs="Times New Roman"/>
@@ -690,6 +975,7 @@
         </w:rPr>
         <w:t>true</w:t>
       </w:r>
+      <w:proofErr w:type="spellEnd"/>
       <w:r>
         <w:rPr>
           <w:rFonts w:ascii="Consolas" w:eastAsia="Times New Roman" w:hAnsi="Consolas" w:cs="Times New Roman"/>
@@ -721,7 +1007,29 @@
           <w:szCs w:val="24"/>
           <w:lang w:eastAsia="ru-RU"/>
         </w:rPr>
-        <w:t>"checkJs"</w:t>
+        <w:t>"</w:t>
+      </w:r>
+      <w:proofErr w:type="spellStart"/>
+      <w:r>
+        <w:rPr>
+          <w:rFonts w:ascii="Consolas" w:eastAsia="Times New Roman" w:hAnsi="Consolas" w:cs="Times New Roman"/>
+          <w:color w:val="9CDCFE"/>
+          <w:sz w:val="24"/>
+          <w:szCs w:val="24"/>
+          <w:lang w:eastAsia="ru-RU"/>
+        </w:rPr>
+        <w:t>checkJs</w:t>
+      </w:r>
+      <w:proofErr w:type="spellEnd"/>
+      <w:r>
+        <w:rPr>
+          <w:rFonts w:ascii="Consolas" w:eastAsia="Times New Roman" w:hAnsi="Consolas" w:cs="Times New Roman"/>
+          <w:color w:val="9CDCFE"/>
+          <w:sz w:val="24"/>
+          <w:szCs w:val="24"/>
+          <w:lang w:eastAsia="ru-RU"/>
+        </w:rPr>
+        <w:t>"</w:t>
       </w:r>
       <w:r>
         <w:rPr>
@@ -733,6 +1041,7 @@
         </w:rPr>
         <w:t xml:space="preserve">: </w:t>
       </w:r>
+      <w:proofErr w:type="spellStart"/>
       <w:r>
         <w:rPr>
           <w:rFonts w:ascii="Consolas" w:eastAsia="Times New Roman" w:hAnsi="Consolas" w:cs="Times New Roman"/>
@@ -743,6 +1052,7 @@
         </w:rPr>
         <w:t>true</w:t>
       </w:r>
+      <w:proofErr w:type="spellEnd"/>
       <w:r>
         <w:rPr>
           <w:rFonts w:ascii="Consolas" w:eastAsia="Times New Roman" w:hAnsi="Consolas" w:cs="Times New Roman"/>
@@ -768,6 +1078,7 @@
         </w:rPr>
         <w:t xml:space="preserve">Если мы хотим писать больше на </w:t>
       </w:r>
+      <w:proofErr w:type="spellStart"/>
       <w:r>
         <w:rPr>
           <w:sz w:val="24"/>
@@ -776,6 +1087,7 @@
         </w:rPr>
         <w:t>js</w:t>
       </w:r>
+      <w:proofErr w:type="spellEnd"/>
       <w:r>
         <w:rPr>
           <w:sz w:val="24"/>
@@ -783,6 +1095,7 @@
         </w:rPr>
         <w:t xml:space="preserve">, чем на </w:t>
       </w:r>
+      <w:proofErr w:type="spellStart"/>
       <w:r>
         <w:rPr>
           <w:sz w:val="24"/>
@@ -791,6 +1104,7 @@
         </w:rPr>
         <w:t>ts</w:t>
       </w:r>
+      <w:proofErr w:type="spellEnd"/>
     </w:p>
     <w:p>
       <w:pPr>
@@ -830,7 +1144,29 @@
           <w:szCs w:val="24"/>
           <w:lang w:eastAsia="ru-RU"/>
         </w:rPr>
-        <w:t>"jsx"</w:t>
+        <w:t>"</w:t>
+      </w:r>
+      <w:proofErr w:type="spellStart"/>
+      <w:r>
+        <w:rPr>
+          <w:rFonts w:ascii="Consolas" w:eastAsia="Times New Roman" w:hAnsi="Consolas" w:cs="Times New Roman"/>
+          <w:color w:val="9CDCFE"/>
+          <w:sz w:val="24"/>
+          <w:szCs w:val="24"/>
+          <w:lang w:eastAsia="ru-RU"/>
+        </w:rPr>
+        <w:t>jsx</w:t>
+      </w:r>
+      <w:proofErr w:type="spellEnd"/>
+      <w:r>
+        <w:rPr>
+          <w:rFonts w:ascii="Consolas" w:eastAsia="Times New Roman" w:hAnsi="Consolas" w:cs="Times New Roman"/>
+          <w:color w:val="9CDCFE"/>
+          <w:sz w:val="24"/>
+          <w:szCs w:val="24"/>
+          <w:lang w:eastAsia="ru-RU"/>
+        </w:rPr>
+        <w:t>"</w:t>
       </w:r>
       <w:r>
         <w:rPr>
@@ -850,7 +1186,29 @@
           <w:szCs w:val="24"/>
           <w:lang w:eastAsia="ru-RU"/>
         </w:rPr>
-        <w:t>"react"</w:t>
+        <w:t>"</w:t>
+      </w:r>
+      <w:proofErr w:type="spellStart"/>
+      <w:r>
+        <w:rPr>
+          <w:rFonts w:ascii="Consolas" w:eastAsia="Times New Roman" w:hAnsi="Consolas" w:cs="Times New Roman"/>
+          <w:color w:val="CE9178"/>
+          <w:sz w:val="24"/>
+          <w:szCs w:val="24"/>
+          <w:lang w:eastAsia="ru-RU"/>
+        </w:rPr>
+        <w:t>react</w:t>
+      </w:r>
+      <w:proofErr w:type="spellEnd"/>
+      <w:r>
+        <w:rPr>
+          <w:rFonts w:ascii="Consolas" w:eastAsia="Times New Roman" w:hAnsi="Consolas" w:cs="Times New Roman"/>
+          <w:color w:val="CE9178"/>
+          <w:sz w:val="24"/>
+          <w:szCs w:val="24"/>
+          <w:lang w:eastAsia="ru-RU"/>
+        </w:rPr>
+        <w:t>"</w:t>
       </w:r>
       <w:r>
         <w:rPr>
@@ -868,31 +1226,40 @@
         <w:rPr>
           <w:sz w:val="24"/>
           <w:szCs w:val="24"/>
+        </w:rPr>
+      </w:pPr>
+      <w:proofErr w:type="spellStart"/>
+      <w:r>
+        <w:rPr>
+          <w:sz w:val="24"/>
+          <w:szCs w:val="24"/>
           <w:lang w:val="en-US"/>
         </w:rPr>
-      </w:pPr>
-      <w:r>
-        <w:rPr>
-          <w:sz w:val="24"/>
-          <w:szCs w:val="24"/>
-          <w:lang w:val="en-US"/>
-        </w:rPr>
         <w:t>Jsx</w:t>
       </w:r>
-      <w:r>
-        <w:rPr>
-          <w:sz w:val="24"/>
-          <w:szCs w:val="24"/>
-        </w:rPr>
-        <w:t xml:space="preserve"> в разработке на реакт</w:t>
-      </w:r>
-    </w:p>
-    <w:p>
-      <w:pPr>
-        <w:rPr>
-          <w:sz w:val="24"/>
-          <w:szCs w:val="24"/>
-          <w:lang w:val="en-US"/>
+      <w:proofErr w:type="spellEnd"/>
+      <w:r>
+        <w:rPr>
+          <w:sz w:val="24"/>
+          <w:szCs w:val="24"/>
+        </w:rPr>
+        <w:t xml:space="preserve"> в разработке на </w:t>
+      </w:r>
+      <w:proofErr w:type="spellStart"/>
+      <w:r>
+        <w:rPr>
+          <w:sz w:val="24"/>
+          <w:szCs w:val="24"/>
+        </w:rPr>
+        <w:t>реакт</w:t>
+      </w:r>
+      <w:proofErr w:type="spellEnd"/>
+    </w:p>
+    <w:p>
+      <w:pPr>
+        <w:rPr>
+          <w:sz w:val="24"/>
+          <w:szCs w:val="24"/>
         </w:rPr>
       </w:pPr>
     </w:p>
@@ -905,26 +1272,48 @@
           <w:color w:val="D4D4D4"/>
           <w:sz w:val="24"/>
           <w:szCs w:val="24"/>
-          <w:lang w:val="en-US" w:eastAsia="ru-RU"/>
-        </w:rPr>
-      </w:pPr>
-      <w:r>
-        <w:rPr>
-          <w:rFonts w:ascii="Consolas" w:eastAsia="Times New Roman" w:hAnsi="Consolas" w:cs="Times New Roman"/>
-          <w:color w:val="9CDCFE"/>
-          <w:sz w:val="24"/>
-          <w:szCs w:val="24"/>
-          <w:lang w:val="en-US" w:eastAsia="ru-RU"/>
-        </w:rPr>
-        <w:t>"sourceMap"</w:t>
-      </w:r>
-      <w:r>
-        <w:rPr>
-          <w:rFonts w:ascii="Consolas" w:eastAsia="Times New Roman" w:hAnsi="Consolas" w:cs="Times New Roman"/>
-          <w:color w:val="D4D4D4"/>
-          <w:sz w:val="24"/>
-          <w:szCs w:val="24"/>
-          <w:lang w:val="en-US" w:eastAsia="ru-RU"/>
+          <w:lang w:eastAsia="ru-RU"/>
+        </w:rPr>
+      </w:pPr>
+      <w:r>
+        <w:rPr>
+          <w:rFonts w:ascii="Consolas" w:eastAsia="Times New Roman" w:hAnsi="Consolas" w:cs="Times New Roman"/>
+          <w:color w:val="9CDCFE"/>
+          <w:sz w:val="24"/>
+          <w:szCs w:val="24"/>
+          <w:lang w:eastAsia="ru-RU"/>
+        </w:rPr>
+        <w:t>"</w:t>
+      </w:r>
+      <w:proofErr w:type="spellStart"/>
+      <w:r>
+        <w:rPr>
+          <w:rFonts w:ascii="Consolas" w:eastAsia="Times New Roman" w:hAnsi="Consolas" w:cs="Times New Roman"/>
+          <w:color w:val="9CDCFE"/>
+          <w:sz w:val="24"/>
+          <w:szCs w:val="24"/>
+          <w:lang w:val="en-US" w:eastAsia="ru-RU"/>
+        </w:rPr>
+        <w:t>sourceMap</w:t>
+      </w:r>
+      <w:proofErr w:type="spellEnd"/>
+      <w:r>
+        <w:rPr>
+          <w:rFonts w:ascii="Consolas" w:eastAsia="Times New Roman" w:hAnsi="Consolas" w:cs="Times New Roman"/>
+          <w:color w:val="9CDCFE"/>
+          <w:sz w:val="24"/>
+          <w:szCs w:val="24"/>
+          <w:lang w:eastAsia="ru-RU"/>
+        </w:rPr>
+        <w:t>"</w:t>
+      </w:r>
+      <w:r>
+        <w:rPr>
+          <w:rFonts w:ascii="Consolas" w:eastAsia="Times New Roman" w:hAnsi="Consolas" w:cs="Times New Roman"/>
+          <w:color w:val="D4D4D4"/>
+          <w:sz w:val="24"/>
+          <w:szCs w:val="24"/>
+          <w:lang w:eastAsia="ru-RU"/>
         </w:rPr>
         <w:t xml:space="preserve">: </w:t>
       </w:r>
@@ -944,7 +1333,7 @@
           <w:color w:val="D4D4D4"/>
           <w:sz w:val="24"/>
           <w:szCs w:val="24"/>
-          <w:lang w:val="en-US" w:eastAsia="ru-RU"/>
+          <w:lang w:eastAsia="ru-RU"/>
         </w:rPr>
         <w:t>,</w:t>
       </w:r>
@@ -961,7 +1350,39 @@
           <w:sz w:val="24"/>
           <w:szCs w:val="24"/>
         </w:rPr>
-        <w:t xml:space="preserve">Генерирует соурс мэпы. Позволяет смотреть исходники в браузере. </w:t>
+        <w:t xml:space="preserve">Генерирует </w:t>
+      </w:r>
+      <w:proofErr w:type="spellStart"/>
+      <w:r>
+        <w:rPr>
+          <w:sz w:val="24"/>
+          <w:szCs w:val="24"/>
+        </w:rPr>
+        <w:t>соурс</w:t>
+      </w:r>
+      <w:proofErr w:type="spellEnd"/>
+      <w:r>
+        <w:rPr>
+          <w:sz w:val="24"/>
+          <w:szCs w:val="24"/>
+        </w:rPr>
+        <w:t xml:space="preserve"> </w:t>
+      </w:r>
+      <w:proofErr w:type="spellStart"/>
+      <w:r>
+        <w:rPr>
+          <w:sz w:val="24"/>
+          <w:szCs w:val="24"/>
+        </w:rPr>
+        <w:t>мэпы</w:t>
+      </w:r>
+      <w:proofErr w:type="spellEnd"/>
+      <w:r>
+        <w:rPr>
+          <w:sz w:val="24"/>
+          <w:szCs w:val="24"/>
+        </w:rPr>
+        <w:t xml:space="preserve">. Позволяет смотреть исходники в браузере. </w:t>
       </w:r>
     </w:p>
     <w:p>
@@ -992,7 +1413,29 @@
           <w:szCs w:val="24"/>
           <w:lang w:eastAsia="ru-RU"/>
         </w:rPr>
-        <w:t>"noEmitOnError"</w:t>
+        <w:t>"</w:t>
+      </w:r>
+      <w:proofErr w:type="spellStart"/>
+      <w:r>
+        <w:rPr>
+          <w:rFonts w:ascii="Consolas" w:eastAsia="Times New Roman" w:hAnsi="Consolas" w:cs="Times New Roman"/>
+          <w:color w:val="9CDCFE"/>
+          <w:sz w:val="24"/>
+          <w:szCs w:val="24"/>
+          <w:lang w:eastAsia="ru-RU"/>
+        </w:rPr>
+        <w:t>noEmitOnError</w:t>
+      </w:r>
+      <w:proofErr w:type="spellEnd"/>
+      <w:r>
+        <w:rPr>
+          <w:rFonts w:ascii="Consolas" w:eastAsia="Times New Roman" w:hAnsi="Consolas" w:cs="Times New Roman"/>
+          <w:color w:val="9CDCFE"/>
+          <w:sz w:val="24"/>
+          <w:szCs w:val="24"/>
+          <w:lang w:eastAsia="ru-RU"/>
+        </w:rPr>
+        <w:t>"</w:t>
       </w:r>
       <w:r>
         <w:rPr>
@@ -1004,6 +1447,7 @@
         </w:rPr>
         <w:t xml:space="preserve">: </w:t>
       </w:r>
+      <w:proofErr w:type="spellStart"/>
       <w:r>
         <w:rPr>
           <w:rFonts w:ascii="Consolas" w:eastAsia="Times New Roman" w:hAnsi="Consolas" w:cs="Times New Roman"/>
@@ -1014,6 +1458,7 @@
         </w:rPr>
         <w:t>false</w:t>
       </w:r>
+      <w:proofErr w:type="spellEnd"/>
       <w:r>
         <w:rPr>
           <w:rFonts w:ascii="Consolas" w:eastAsia="Times New Roman" w:hAnsi="Consolas" w:cs="Times New Roman"/>
@@ -1039,6 +1484,7 @@
         </w:rPr>
         <w:t xml:space="preserve">Допустим у нас есть ошибка в </w:t>
       </w:r>
+      <w:proofErr w:type="spellStart"/>
       <w:r>
         <w:rPr>
           <w:sz w:val="24"/>
@@ -1047,6 +1493,7 @@
         </w:rPr>
         <w:t>ts</w:t>
       </w:r>
+      <w:proofErr w:type="spellEnd"/>
       <w:r>
         <w:rPr>
           <w:sz w:val="24"/>
@@ -1054,6 +1501,7 @@
         </w:rPr>
         <w:t xml:space="preserve">, то при </w:t>
       </w:r>
+      <w:proofErr w:type="spellStart"/>
       <w:r>
         <w:rPr>
           <w:sz w:val="24"/>
@@ -1062,6 +1510,7 @@
         </w:rPr>
         <w:t>tsc</w:t>
       </w:r>
+      <w:proofErr w:type="spellEnd"/>
       <w:r>
         <w:rPr>
           <w:sz w:val="24"/>
@@ -1122,7 +1571,29 @@
           <w:lang w:eastAsia="ru-RU"/>
         </w:rPr>
         <w:lastRenderedPageBreak/>
-        <w:t>"strict"</w:t>
+        <w:t>"</w:t>
+      </w:r>
+      <w:proofErr w:type="spellStart"/>
+      <w:r>
+        <w:rPr>
+          <w:rFonts w:ascii="Consolas" w:eastAsia="Times New Roman" w:hAnsi="Consolas" w:cs="Times New Roman"/>
+          <w:color w:val="9CDCFE"/>
+          <w:sz w:val="24"/>
+          <w:szCs w:val="24"/>
+          <w:lang w:eastAsia="ru-RU"/>
+        </w:rPr>
+        <w:t>strict</w:t>
+      </w:r>
+      <w:proofErr w:type="spellEnd"/>
+      <w:r>
+        <w:rPr>
+          <w:rFonts w:ascii="Consolas" w:eastAsia="Times New Roman" w:hAnsi="Consolas" w:cs="Times New Roman"/>
+          <w:color w:val="9CDCFE"/>
+          <w:sz w:val="24"/>
+          <w:szCs w:val="24"/>
+          <w:lang w:eastAsia="ru-RU"/>
+        </w:rPr>
+        <w:t>"</w:t>
       </w:r>
       <w:r>
         <w:rPr>
@@ -1134,6 +1605,7 @@
         </w:rPr>
         <w:t xml:space="preserve">: </w:t>
       </w:r>
+      <w:proofErr w:type="spellStart"/>
       <w:r>
         <w:rPr>
           <w:rFonts w:ascii="Consolas" w:eastAsia="Times New Roman" w:hAnsi="Consolas" w:cs="Times New Roman"/>
@@ -1144,6 +1616,7 @@
         </w:rPr>
         <w:t>true</w:t>
       </w:r>
+      <w:proofErr w:type="spellEnd"/>
       <w:r>
         <w:rPr>
           <w:rFonts w:ascii="Consolas" w:eastAsia="Times New Roman" w:hAnsi="Consolas" w:cs="Times New Roman"/>
@@ -1160,7 +1633,6 @@
         <w:rPr>
           <w:sz w:val="24"/>
           <w:szCs w:val="24"/>
-          <w:lang w:val="en-US"/>
         </w:rPr>
       </w:pPr>
       <w:r>
@@ -1174,7 +1646,6 @@
         <w:rPr>
           <w:sz w:val="24"/>
           <w:szCs w:val="24"/>
-          <w:lang w:val="en-US"/>
         </w:rPr>
         <w:t>:</w:t>
       </w:r>
@@ -1184,7 +1655,6 @@
         <w:rPr>
           <w:sz w:val="24"/>
           <w:szCs w:val="24"/>
-          <w:lang w:val="en-US"/>
         </w:rPr>
       </w:pPr>
     </w:p>
@@ -1197,26 +1667,48 @@
           <w:color w:val="D4D4D4"/>
           <w:sz w:val="24"/>
           <w:szCs w:val="24"/>
-          <w:lang w:val="en-US" w:eastAsia="ru-RU"/>
-        </w:rPr>
-      </w:pPr>
-      <w:r>
-        <w:rPr>
-          <w:rFonts w:ascii="Consolas" w:eastAsia="Times New Roman" w:hAnsi="Consolas" w:cs="Times New Roman"/>
-          <w:color w:val="9CDCFE"/>
-          <w:sz w:val="24"/>
-          <w:szCs w:val="24"/>
-          <w:lang w:val="en-US" w:eastAsia="ru-RU"/>
-        </w:rPr>
-        <w:t>"noImplicitAny"</w:t>
-      </w:r>
-      <w:r>
-        <w:rPr>
-          <w:rFonts w:ascii="Consolas" w:eastAsia="Times New Roman" w:hAnsi="Consolas" w:cs="Times New Roman"/>
-          <w:color w:val="D4D4D4"/>
-          <w:sz w:val="24"/>
-          <w:szCs w:val="24"/>
-          <w:lang w:val="en-US" w:eastAsia="ru-RU"/>
+          <w:lang w:eastAsia="ru-RU"/>
+        </w:rPr>
+      </w:pPr>
+      <w:r>
+        <w:rPr>
+          <w:rFonts w:ascii="Consolas" w:eastAsia="Times New Roman" w:hAnsi="Consolas" w:cs="Times New Roman"/>
+          <w:color w:val="9CDCFE"/>
+          <w:sz w:val="24"/>
+          <w:szCs w:val="24"/>
+          <w:lang w:eastAsia="ru-RU"/>
+        </w:rPr>
+        <w:t>"</w:t>
+      </w:r>
+      <w:proofErr w:type="spellStart"/>
+      <w:r>
+        <w:rPr>
+          <w:rFonts w:ascii="Consolas" w:eastAsia="Times New Roman" w:hAnsi="Consolas" w:cs="Times New Roman"/>
+          <w:color w:val="9CDCFE"/>
+          <w:sz w:val="24"/>
+          <w:szCs w:val="24"/>
+          <w:lang w:val="en-US" w:eastAsia="ru-RU"/>
+        </w:rPr>
+        <w:t>noImplicitAny</w:t>
+      </w:r>
+      <w:proofErr w:type="spellEnd"/>
+      <w:r>
+        <w:rPr>
+          <w:rFonts w:ascii="Consolas" w:eastAsia="Times New Roman" w:hAnsi="Consolas" w:cs="Times New Roman"/>
+          <w:color w:val="9CDCFE"/>
+          <w:sz w:val="24"/>
+          <w:szCs w:val="24"/>
+          <w:lang w:eastAsia="ru-RU"/>
+        </w:rPr>
+        <w:t>"</w:t>
+      </w:r>
+      <w:r>
+        <w:rPr>
+          <w:rFonts w:ascii="Consolas" w:eastAsia="Times New Roman" w:hAnsi="Consolas" w:cs="Times New Roman"/>
+          <w:color w:val="D4D4D4"/>
+          <w:sz w:val="24"/>
+          <w:szCs w:val="24"/>
+          <w:lang w:eastAsia="ru-RU"/>
         </w:rPr>
         <w:t xml:space="preserve">: </w:t>
       </w:r>
@@ -1236,9 +1728,49 @@
           <w:color w:val="D4D4D4"/>
           <w:sz w:val="24"/>
           <w:szCs w:val="24"/>
-          <w:lang w:val="en-US" w:eastAsia="ru-RU"/>
-        </w:rPr>
-        <w:t xml:space="preserve">,     </w:t>
+          <w:lang w:eastAsia="ru-RU"/>
+        </w:rPr>
+        <w:t xml:space="preserve">, </w:t>
+      </w:r>
+      <w:r>
+        <w:rPr>
+          <w:rFonts w:ascii="Consolas" w:eastAsia="Times New Roman" w:hAnsi="Consolas" w:cs="Times New Roman"/>
+          <w:color w:val="D4D4D4"/>
+          <w:sz w:val="24"/>
+          <w:szCs w:val="24"/>
+          <w:lang w:val="en-US" w:eastAsia="ru-RU"/>
+        </w:rPr>
+        <w:t> </w:t>
+      </w:r>
+      <w:r>
+        <w:rPr>
+          <w:rFonts w:ascii="Consolas" w:eastAsia="Times New Roman" w:hAnsi="Consolas" w:cs="Times New Roman"/>
+          <w:color w:val="D4D4D4"/>
+          <w:sz w:val="24"/>
+          <w:szCs w:val="24"/>
+          <w:lang w:eastAsia="ru-RU"/>
+        </w:rPr>
+        <w:t xml:space="preserve"> </w:t>
+      </w:r>
+      <w:r>
+        <w:rPr>
+          <w:rFonts w:ascii="Consolas" w:eastAsia="Times New Roman" w:hAnsi="Consolas" w:cs="Times New Roman"/>
+          <w:color w:val="D4D4D4"/>
+          <w:sz w:val="24"/>
+          <w:szCs w:val="24"/>
+          <w:lang w:val="en-US" w:eastAsia="ru-RU"/>
+        </w:rPr>
+        <w:t> </w:t>
+      </w:r>
+      <w:r>
+        <w:rPr>
+          <w:rFonts w:ascii="Consolas" w:eastAsia="Times New Roman" w:hAnsi="Consolas" w:cs="Times New Roman"/>
+          <w:color w:val="D4D4D4"/>
+          <w:sz w:val="24"/>
+          <w:szCs w:val="24"/>
+          <w:lang w:eastAsia="ru-RU"/>
+        </w:rPr>
+        <w:t xml:space="preserve"> </w:t>
       </w:r>
     </w:p>
     <w:p>
@@ -1262,6 +1794,7 @@
         </w:rPr>
         <w:t xml:space="preserve"> если </w:t>
       </w:r>
+      <w:proofErr w:type="spellStart"/>
       <w:r>
         <w:rPr>
           <w:sz w:val="24"/>
@@ -1270,6 +1803,7 @@
         </w:rPr>
         <w:t>ts</w:t>
       </w:r>
+      <w:proofErr w:type="spellEnd"/>
       <w:r>
         <w:rPr>
           <w:sz w:val="24"/>
@@ -1312,7 +1846,23 @@
           <w:sz w:val="24"/>
           <w:szCs w:val="24"/>
         </w:rPr>
-        <w:t>. Короче лучше юзать стрикт мод</w:t>
+        <w:t xml:space="preserve">. Короче лучше юзать </w:t>
+      </w:r>
+      <w:proofErr w:type="spellStart"/>
+      <w:r>
+        <w:rPr>
+          <w:sz w:val="24"/>
+          <w:szCs w:val="24"/>
+        </w:rPr>
+        <w:t>стрикт</w:t>
+      </w:r>
+      <w:proofErr w:type="spellEnd"/>
+      <w:r>
+        <w:rPr>
+          <w:sz w:val="24"/>
+          <w:szCs w:val="24"/>
+        </w:rPr>
+        <w:t xml:space="preserve"> мод</w:t>
       </w:r>
     </w:p>
     <w:p>
@@ -1381,6 +1931,7 @@
           <w:sz w:val="24"/>
           <w:szCs w:val="24"/>
           <w:u w:val="single"/>
+          <w:lang w:val="en-US"/>
         </w:rPr>
         <w:t>Generic Types</w:t>
       </w:r>
@@ -1558,17 +2109,17 @@
         <w:rPr>
           <w:sz w:val="24"/>
           <w:szCs w:val="24"/>
-        </w:rPr>
-      </w:pPr>
-    </w:p>
-    <w:p>
-      <w:pPr>
-        <w:rPr>
-          <w:sz w:val="24"/>
-          <w:szCs w:val="24"/>
           <w:lang w:val="en-US"/>
         </w:rPr>
       </w:pPr>
+    </w:p>
+    <w:p>
+      <w:pPr>
+        <w:rPr>
+          <w:sz w:val="24"/>
+          <w:szCs w:val="24"/>
+        </w:rPr>
+      </w:pPr>
       <w:r>
         <w:rPr>
           <w:sz w:val="24"/>
@@ -1576,6 +2127,7 @@
         </w:rPr>
         <w:t xml:space="preserve">с помощью них мы сможем явно указать </w:t>
       </w:r>
+      <w:proofErr w:type="spellStart"/>
       <w:r>
         <w:rPr>
           <w:sz w:val="24"/>
@@ -1584,12 +2136,29 @@
         </w:rPr>
         <w:t>ts</w:t>
       </w:r>
-      <w:r>
-        <w:rPr>
-          <w:sz w:val="24"/>
-          <w:szCs w:val="24"/>
-        </w:rPr>
-        <w:t>, что в итоговом объекте у нас будут присутствовать наши ключи, и мы сможем работать с авто комплитом.</w:t>
+      <w:proofErr w:type="spellEnd"/>
+      <w:r>
+        <w:rPr>
+          <w:sz w:val="24"/>
+          <w:szCs w:val="24"/>
+        </w:rPr>
+        <w:t xml:space="preserve">, что в итоговом объекте у нас будут присутствовать наши ключи, и мы сможем работать с авто </w:t>
+      </w:r>
+      <w:proofErr w:type="spellStart"/>
+      <w:r>
+        <w:rPr>
+          <w:sz w:val="24"/>
+          <w:szCs w:val="24"/>
+        </w:rPr>
+        <w:t>комплитом</w:t>
+      </w:r>
+      <w:proofErr w:type="spellEnd"/>
+      <w:r>
+        <w:rPr>
+          <w:sz w:val="24"/>
+          <w:szCs w:val="24"/>
+        </w:rPr>
+        <w:t>.</w:t>
       </w:r>
     </w:p>
     <w:p>
@@ -1624,6 +2193,7 @@
         </w:rPr>
         <w:t xml:space="preserve"> </w:t>
       </w:r>
+      <w:proofErr w:type="spellStart"/>
       <w:r>
         <w:rPr>
           <w:rFonts w:ascii="Consolas" w:eastAsia="Times New Roman" w:hAnsi="Consolas" w:cs="Times New Roman"/>
@@ -1634,6 +2204,7 @@
         </w:rPr>
         <w:t>mergeObjects</w:t>
       </w:r>
+      <w:proofErr w:type="spellEnd"/>
       <w:r>
         <w:rPr>
           <w:rFonts w:ascii="Consolas" w:eastAsia="Times New Roman" w:hAnsi="Consolas" w:cs="Times New Roman"/>
@@ -1847,6 +2418,7 @@
         </w:rPr>
         <w:t xml:space="preserve"> </w:t>
       </w:r>
+      <w:proofErr w:type="spellStart"/>
       <w:r>
         <w:rPr>
           <w:rFonts w:ascii="Consolas" w:eastAsia="Times New Roman" w:hAnsi="Consolas" w:cs="Times New Roman"/>
@@ -1877,6 +2449,7 @@
         </w:rPr>
         <w:t>assign</w:t>
       </w:r>
+      <w:proofErr w:type="spellEnd"/>
       <w:r>
         <w:rPr>
           <w:rFonts w:ascii="Consolas" w:eastAsia="Times New Roman" w:hAnsi="Consolas" w:cs="Times New Roman"/>
@@ -2016,6 +2589,7 @@
         </w:rPr>
         <w:t xml:space="preserve"> = </w:t>
       </w:r>
+      <w:proofErr w:type="spellStart"/>
       <w:r>
         <w:rPr>
           <w:rFonts w:ascii="Consolas" w:eastAsia="Times New Roman" w:hAnsi="Consolas" w:cs="Times New Roman"/>
@@ -2026,6 +2600,7 @@
         </w:rPr>
         <w:t>mergeObjects</w:t>
       </w:r>
+      <w:proofErr w:type="spellEnd"/>
       <w:r>
         <w:rPr>
           <w:rFonts w:ascii="Consolas" w:eastAsia="Times New Roman" w:hAnsi="Consolas" w:cs="Times New Roman"/>
@@ -2169,6 +2744,7 @@
         </w:rPr>
         <w:t xml:space="preserve"> = </w:t>
       </w:r>
+      <w:proofErr w:type="spellStart"/>
       <w:r>
         <w:rPr>
           <w:rFonts w:ascii="Consolas" w:eastAsia="Times New Roman" w:hAnsi="Consolas" w:cs="Times New Roman"/>
@@ -2179,6 +2755,7 @@
         </w:rPr>
         <w:t>mergeObjects</w:t>
       </w:r>
+      <w:proofErr w:type="spellEnd"/>
       <w:r>
         <w:rPr>
           <w:rFonts w:ascii="Consolas" w:eastAsia="Times New Roman" w:hAnsi="Consolas" w:cs="Times New Roman"/>
@@ -2586,6 +3163,7 @@
         </w:rPr>
         <w:t xml:space="preserve"> </w:t>
       </w:r>
+      <w:proofErr w:type="spellStart"/>
       <w:r>
         <w:rPr>
           <w:rFonts w:ascii="Consolas" w:eastAsia="Times New Roman" w:hAnsi="Consolas" w:cs="Times New Roman"/>
@@ -2596,6 +3174,7 @@
         </w:rPr>
         <w:t>mergeObjects</w:t>
       </w:r>
+      <w:proofErr w:type="spellEnd"/>
       <w:r>
         <w:rPr>
           <w:rFonts w:ascii="Consolas" w:eastAsia="Times New Roman" w:hAnsi="Consolas" w:cs="Times New Roman"/>
@@ -2809,6 +3388,7 @@
         </w:rPr>
         <w:t xml:space="preserve"> </w:t>
       </w:r>
+      <w:proofErr w:type="spellStart"/>
       <w:r>
         <w:rPr>
           <w:rFonts w:ascii="Consolas" w:eastAsia="Times New Roman" w:hAnsi="Consolas" w:cs="Times New Roman"/>
@@ -2839,6 +3419,7 @@
         </w:rPr>
         <w:t>assign</w:t>
       </w:r>
+      <w:proofErr w:type="spellEnd"/>
       <w:r>
         <w:rPr>
           <w:rFonts w:ascii="Consolas" w:eastAsia="Times New Roman" w:hAnsi="Consolas" w:cs="Times New Roman"/>
@@ -2926,7 +3507,6 @@
         <w:rPr>
           <w:sz w:val="24"/>
           <w:szCs w:val="24"/>
-          <w:lang w:val="en-US"/>
         </w:rPr>
       </w:pPr>
       <w:r>
@@ -3004,6 +3584,7 @@
         </w:rPr>
         <w:t xml:space="preserve"> = </w:t>
       </w:r>
+      <w:proofErr w:type="spellStart"/>
       <w:r>
         <w:rPr>
           <w:rFonts w:ascii="Consolas" w:eastAsia="Times New Roman" w:hAnsi="Consolas" w:cs="Times New Roman"/>
@@ -3014,6 +3595,7 @@
         </w:rPr>
         <w:t>mergeObjects</w:t>
       </w:r>
+      <w:proofErr w:type="spellEnd"/>
       <w:r>
         <w:rPr>
           <w:rFonts w:ascii="Consolas" w:eastAsia="Times New Roman" w:hAnsi="Consolas" w:cs="Times New Roman"/>
@@ -3032,7 +3614,29 @@
           <w:szCs w:val="24"/>
           <w:lang w:val="en-US" w:eastAsia="ru-RU"/>
         </w:rPr>
-        <w:t>'aaa'</w:t>
+        <w:t>'</w:t>
+      </w:r>
+      <w:proofErr w:type="spellStart"/>
+      <w:r>
+        <w:rPr>
+          <w:rFonts w:ascii="Consolas" w:eastAsia="Times New Roman" w:hAnsi="Consolas" w:cs="Times New Roman"/>
+          <w:color w:val="CE9178"/>
+          <w:sz w:val="24"/>
+          <w:szCs w:val="24"/>
+          <w:lang w:val="en-US" w:eastAsia="ru-RU"/>
+        </w:rPr>
+        <w:t>aaa</w:t>
+      </w:r>
+      <w:proofErr w:type="spellEnd"/>
+      <w:r>
+        <w:rPr>
+          <w:rFonts w:ascii="Consolas" w:eastAsia="Times New Roman" w:hAnsi="Consolas" w:cs="Times New Roman"/>
+          <w:color w:val="CE9178"/>
+          <w:sz w:val="24"/>
+          <w:szCs w:val="24"/>
+          <w:lang w:val="en-US" w:eastAsia="ru-RU"/>
+        </w:rPr>
+        <w:t>'</w:t>
       </w:r>
       <w:r>
         <w:rPr>
@@ -3052,7 +3656,29 @@
           <w:szCs w:val="24"/>
           <w:lang w:val="en-US" w:eastAsia="ru-RU"/>
         </w:rPr>
-        <w:t>'bbb'</w:t>
+        <w:t>'</w:t>
+      </w:r>
+      <w:proofErr w:type="spellStart"/>
+      <w:r>
+        <w:rPr>
+          <w:rFonts w:ascii="Consolas" w:eastAsia="Times New Roman" w:hAnsi="Consolas" w:cs="Times New Roman"/>
+          <w:color w:val="CE9178"/>
+          <w:sz w:val="24"/>
+          <w:szCs w:val="24"/>
+          <w:lang w:val="en-US" w:eastAsia="ru-RU"/>
+        </w:rPr>
+        <w:t>bbb</w:t>
+      </w:r>
+      <w:proofErr w:type="spellEnd"/>
+      <w:r>
+        <w:rPr>
+          <w:rFonts w:ascii="Consolas" w:eastAsia="Times New Roman" w:hAnsi="Consolas" w:cs="Times New Roman"/>
+          <w:color w:val="CE9178"/>
+          <w:sz w:val="24"/>
+          <w:szCs w:val="24"/>
+          <w:lang w:val="en-US" w:eastAsia="ru-RU"/>
+        </w:rPr>
+        <w:t>'</w:t>
       </w:r>
       <w:r>
         <w:rPr>
@@ -3151,8 +3777,25 @@
           <w:szCs w:val="24"/>
         </w:rPr>
         <w:lastRenderedPageBreak/>
-        <w:t xml:space="preserve">мы должны понимать, что ф-ция </w:t>
-      </w:r>
+        <w:t>мы должны понимать, что ф-</w:t>
+      </w:r>
+      <w:proofErr w:type="spellStart"/>
+      <w:r>
+        <w:rPr>
+          <w:sz w:val="24"/>
+          <w:szCs w:val="24"/>
+        </w:rPr>
+        <w:t>ция</w:t>
+      </w:r>
+      <w:proofErr w:type="spellEnd"/>
+      <w:r>
+        <w:rPr>
+          <w:sz w:val="24"/>
+          <w:szCs w:val="24"/>
+        </w:rPr>
+        <w:t xml:space="preserve"> </w:t>
+      </w:r>
+      <w:proofErr w:type="spellStart"/>
       <w:r>
         <w:rPr>
           <w:sz w:val="24"/>
@@ -3161,6 +3804,7 @@
         </w:rPr>
         <w:t>mergeObjects</w:t>
       </w:r>
+      <w:proofErr w:type="spellEnd"/>
       <w:r>
         <w:rPr>
           <w:sz w:val="24"/>
@@ -3231,6 +3875,7 @@
         </w:rPr>
         <w:t xml:space="preserve"> </w:t>
       </w:r>
+      <w:proofErr w:type="spellStart"/>
       <w:r>
         <w:rPr>
           <w:rFonts w:ascii="Consolas" w:eastAsia="Times New Roman" w:hAnsi="Consolas" w:cs="Times New Roman"/>
@@ -3241,6 +3886,7 @@
         </w:rPr>
         <w:t>mergeObjects</w:t>
       </w:r>
+      <w:proofErr w:type="spellEnd"/>
       <w:r>
         <w:rPr>
           <w:rFonts w:ascii="Consolas" w:eastAsia="Times New Roman" w:hAnsi="Consolas" w:cs="Times New Roman"/>
@@ -3534,6 +4180,7 @@
         </w:rPr>
         <w:t xml:space="preserve"> </w:t>
       </w:r>
+      <w:proofErr w:type="spellStart"/>
       <w:r>
         <w:rPr>
           <w:rFonts w:ascii="Consolas" w:eastAsia="Times New Roman" w:hAnsi="Consolas" w:cs="Times New Roman"/>
@@ -3564,6 +4211,7 @@
         </w:rPr>
         <w:t>assign</w:t>
       </w:r>
+      <w:proofErr w:type="spellEnd"/>
       <w:r>
         <w:rPr>
           <w:rFonts w:ascii="Consolas" w:eastAsia="Times New Roman" w:hAnsi="Consolas" w:cs="Times New Roman"/>
@@ -3624,16 +4272,16 @@
           <w:color w:val="D4D4D4"/>
           <w:sz w:val="24"/>
           <w:szCs w:val="24"/>
-          <w:lang w:eastAsia="ru-RU"/>
-        </w:rPr>
-      </w:pPr>
-      <w:r>
-        <w:rPr>
-          <w:rFonts w:ascii="Consolas" w:eastAsia="Times New Roman" w:hAnsi="Consolas" w:cs="Times New Roman"/>
-          <w:color w:val="D4D4D4"/>
-          <w:sz w:val="24"/>
-          <w:szCs w:val="24"/>
-          <w:lang w:eastAsia="ru-RU"/>
+          <w:lang w:val="en-US" w:eastAsia="ru-RU"/>
+        </w:rPr>
+      </w:pPr>
+      <w:r>
+        <w:rPr>
+          <w:rFonts w:ascii="Consolas" w:eastAsia="Times New Roman" w:hAnsi="Consolas" w:cs="Times New Roman"/>
+          <w:color w:val="D4D4D4"/>
+          <w:sz w:val="24"/>
+          <w:szCs w:val="24"/>
+          <w:lang w:val="en-US" w:eastAsia="ru-RU"/>
         </w:rPr>
         <w:t>}</w:t>
       </w:r>
@@ -3664,6 +4312,7 @@
           <w:sz w:val="24"/>
           <w:szCs w:val="24"/>
           <w:u w:val="single"/>
+          <w:lang w:val="en-US"/>
         </w:rPr>
       </w:pPr>
       <w:r>
@@ -3674,7 +4323,18 @@
           <w:szCs w:val="24"/>
           <w:u w:val="single"/>
         </w:rPr>
-        <w:t>След.</w:t>
+        <w:t>След</w:t>
+      </w:r>
+      <w:r>
+        <w:rPr>
+          <w:b/>
+          <w:bCs/>
+          <w:sz w:val="24"/>
+          <w:szCs w:val="24"/>
+          <w:u w:val="single"/>
+          <w:lang w:val="en-US"/>
+        </w:rPr>
+        <w:t>.</w:t>
       </w:r>
     </w:p>
     <w:p>
@@ -3709,6 +4369,7 @@
         </w:rPr>
         <w:t xml:space="preserve"> </w:t>
       </w:r>
+      <w:proofErr w:type="spellStart"/>
       <w:r>
         <w:rPr>
           <w:rFonts w:ascii="Consolas" w:eastAsia="Times New Roman" w:hAnsi="Consolas" w:cs="Times New Roman"/>
@@ -3719,6 +4380,7 @@
         </w:rPr>
         <w:t>withCount</w:t>
       </w:r>
+      <w:proofErr w:type="spellEnd"/>
       <w:r>
         <w:rPr>
           <w:rFonts w:ascii="Consolas" w:eastAsia="Times New Roman" w:hAnsi="Consolas" w:cs="Times New Roman"/>
@@ -3815,7 +4477,7 @@
           <w:color w:val="D4D4D4"/>
           <w:sz w:val="24"/>
           <w:szCs w:val="24"/>
-          <w:lang w:val="en-US" w:eastAsia="ru-RU"/>
+          <w:lang w:eastAsia="ru-RU"/>
         </w:rPr>
       </w:pPr>
       <w:r>
@@ -3844,7 +4506,7 @@
           <w:color w:val="D4D4D4"/>
           <w:sz w:val="24"/>
           <w:szCs w:val="24"/>
-          <w:lang w:val="en-US" w:eastAsia="ru-RU"/>
+          <w:lang w:eastAsia="ru-RU"/>
         </w:rPr>
         <w:t>,</w:t>
       </w:r>
@@ -3869,17 +4531,7 @@
           <w:szCs w:val="24"/>
           <w:lang w:val="en-US" w:eastAsia="ru-RU"/>
         </w:rPr>
-        <w:t xml:space="preserve">    </w:t>
-      </w:r>
-      <w:r>
-        <w:rPr>
-          <w:rFonts w:ascii="Consolas" w:eastAsia="Times New Roman" w:hAnsi="Consolas" w:cs="Times New Roman"/>
-          <w:color w:val="9CDCFE"/>
-          <w:sz w:val="24"/>
-          <w:szCs w:val="24"/>
-          <w:lang w:eastAsia="ru-RU"/>
-        </w:rPr>
-        <w:t>count:</w:t>
+        <w:t> </w:t>
       </w:r>
       <w:r>
         <w:rPr>
@@ -3894,6 +4546,58 @@
       <w:r>
         <w:rPr>
           <w:rFonts w:ascii="Consolas" w:eastAsia="Times New Roman" w:hAnsi="Consolas" w:cs="Times New Roman"/>
+          <w:color w:val="D4D4D4"/>
+          <w:sz w:val="24"/>
+          <w:szCs w:val="24"/>
+          <w:lang w:val="en-US" w:eastAsia="ru-RU"/>
+        </w:rPr>
+        <w:t> </w:t>
+      </w:r>
+      <w:r>
+        <w:rPr>
+          <w:rFonts w:ascii="Consolas" w:eastAsia="Times New Roman" w:hAnsi="Consolas" w:cs="Times New Roman"/>
+          <w:color w:val="D4D4D4"/>
+          <w:sz w:val="24"/>
+          <w:szCs w:val="24"/>
+          <w:lang w:eastAsia="ru-RU"/>
+        </w:rPr>
+        <w:t xml:space="preserve"> </w:t>
+      </w:r>
+      <w:proofErr w:type="spellStart"/>
+      <w:r>
+        <w:rPr>
+          <w:rFonts w:ascii="Consolas" w:eastAsia="Times New Roman" w:hAnsi="Consolas" w:cs="Times New Roman"/>
+          <w:color w:val="9CDCFE"/>
+          <w:sz w:val="24"/>
+          <w:szCs w:val="24"/>
+          <w:lang w:eastAsia="ru-RU"/>
+        </w:rPr>
+        <w:t>count</w:t>
+      </w:r>
+      <w:proofErr w:type="spellEnd"/>
+      <w:r>
+        <w:rPr>
+          <w:rFonts w:ascii="Consolas" w:eastAsia="Times New Roman" w:hAnsi="Consolas" w:cs="Times New Roman"/>
+          <w:color w:val="9CDCFE"/>
+          <w:sz w:val="24"/>
+          <w:szCs w:val="24"/>
+          <w:lang w:eastAsia="ru-RU"/>
+        </w:rPr>
+        <w:t>:</w:t>
+      </w:r>
+      <w:r>
+        <w:rPr>
+          <w:rFonts w:ascii="Consolas" w:eastAsia="Times New Roman" w:hAnsi="Consolas" w:cs="Times New Roman"/>
+          <w:color w:val="D4D4D4"/>
+          <w:sz w:val="24"/>
+          <w:szCs w:val="24"/>
+          <w:lang w:eastAsia="ru-RU"/>
+        </w:rPr>
+        <w:t xml:space="preserve"> </w:t>
+      </w:r>
+      <w:r>
+        <w:rPr>
+          <w:rFonts w:ascii="Consolas" w:eastAsia="Times New Roman" w:hAnsi="Consolas" w:cs="Times New Roman"/>
           <w:color w:val="CE9178"/>
           <w:sz w:val="24"/>
           <w:szCs w:val="24"/>
@@ -3911,6 +4615,7 @@
         </w:rPr>
         <w:t>${</w:t>
       </w:r>
+      <w:proofErr w:type="spellStart"/>
       <w:r>
         <w:rPr>
           <w:rFonts w:ascii="Consolas" w:eastAsia="Times New Roman" w:hAnsi="Consolas" w:cs="Times New Roman"/>
@@ -3941,6 +4646,7 @@
         </w:rPr>
         <w:t>length</w:t>
       </w:r>
+      <w:proofErr w:type="spellEnd"/>
       <w:r>
         <w:rPr>
           <w:rFonts w:ascii="Consolas" w:eastAsia="Times New Roman" w:hAnsi="Consolas" w:cs="Times New Roman"/>
@@ -4023,6 +4729,7 @@
         <w:rPr>
           <w:sz w:val="24"/>
           <w:szCs w:val="24"/>
+          <w:lang w:val="en-US"/>
         </w:rPr>
       </w:pPr>
       <w:r>
@@ -4045,7 +4752,15 @@
           <w:sz w:val="24"/>
           <w:szCs w:val="24"/>
         </w:rPr>
-        <w:t xml:space="preserve">. Добавим </w:t>
+        <w:t>. Добавим</w:t>
+      </w:r>
+      <w:r>
+        <w:rPr>
+          <w:sz w:val="24"/>
+          <w:szCs w:val="24"/>
+          <w:lang w:val="en-US"/>
+        </w:rPr>
+        <w:t xml:space="preserve"> </w:t>
       </w:r>
       <w:r>
         <w:rPr>
@@ -4095,6 +4810,7 @@
         </w:rPr>
         <w:t xml:space="preserve"> </w:t>
       </w:r>
+      <w:proofErr w:type="spellStart"/>
       <w:r>
         <w:rPr>
           <w:rFonts w:ascii="Consolas" w:eastAsia="Times New Roman" w:hAnsi="Consolas" w:cs="Times New Roman"/>
@@ -4105,6 +4821,7 @@
         </w:rPr>
         <w:t>withCount</w:t>
       </w:r>
+      <w:proofErr w:type="spellEnd"/>
       <w:r>
         <w:rPr>
           <w:rFonts w:ascii="Consolas" w:eastAsia="Times New Roman" w:hAnsi="Consolas" w:cs="Times New Roman"/>
@@ -4464,6 +5181,7 @@
         </w:rPr>
         <w:t>${</w:t>
       </w:r>
+      <w:proofErr w:type="spellStart"/>
       <w:r>
         <w:rPr>
           <w:rFonts w:ascii="Consolas" w:eastAsia="Times New Roman" w:hAnsi="Consolas" w:cs="Times New Roman"/>
@@ -4494,6 +5212,7 @@
         </w:rPr>
         <w:t>length</w:t>
       </w:r>
+      <w:proofErr w:type="spellEnd"/>
       <w:r>
         <w:rPr>
           <w:rFonts w:ascii="Consolas" w:eastAsia="Times New Roman" w:hAnsi="Consolas" w:cs="Times New Roman"/>
@@ -4722,7 +5441,7 @@
           <w:color w:val="D4D4D4"/>
           <w:sz w:val="24"/>
           <w:szCs w:val="24"/>
-          <w:lang w:val="en-US" w:eastAsia="ru-RU"/>
+          <w:lang w:eastAsia="ru-RU"/>
         </w:rPr>
       </w:pPr>
       <w:r>
@@ -4741,10 +5460,11 @@
           <w:color w:val="D4D4D4"/>
           <w:sz w:val="24"/>
           <w:szCs w:val="24"/>
-          <w:lang w:val="en-US" w:eastAsia="ru-RU"/>
+          <w:lang w:eastAsia="ru-RU"/>
         </w:rPr>
         <w:t xml:space="preserve"> </w:t>
       </w:r>
+      <w:proofErr w:type="spellStart"/>
       <w:r>
         <w:rPr>
           <w:rFonts w:ascii="Consolas" w:eastAsia="Times New Roman" w:hAnsi="Consolas" w:cs="Times New Roman"/>
@@ -4755,13 +5475,14 @@
         </w:rPr>
         <w:t>ILength</w:t>
       </w:r>
-      <w:r>
-        <w:rPr>
-          <w:rFonts w:ascii="Consolas" w:eastAsia="Times New Roman" w:hAnsi="Consolas" w:cs="Times New Roman"/>
-          <w:color w:val="D4D4D4"/>
-          <w:sz w:val="24"/>
-          <w:szCs w:val="24"/>
-          <w:lang w:val="en-US" w:eastAsia="ru-RU"/>
+      <w:proofErr w:type="spellEnd"/>
+      <w:r>
+        <w:rPr>
+          <w:rFonts w:ascii="Consolas" w:eastAsia="Times New Roman" w:hAnsi="Consolas" w:cs="Times New Roman"/>
+          <w:color w:val="D4D4D4"/>
+          <w:sz w:val="24"/>
+          <w:szCs w:val="24"/>
+          <w:lang w:eastAsia="ru-RU"/>
         </w:rPr>
         <w:t>{</w:t>
       </w:r>
@@ -4775,18 +5496,48 @@
           <w:color w:val="D4D4D4"/>
           <w:sz w:val="24"/>
           <w:szCs w:val="24"/>
-          <w:lang w:val="en-US" w:eastAsia="ru-RU"/>
-        </w:rPr>
-      </w:pPr>
-      <w:r>
-        <w:rPr>
-          <w:rFonts w:ascii="Consolas" w:eastAsia="Times New Roman" w:hAnsi="Consolas" w:cs="Times New Roman"/>
-          <w:color w:val="D4D4D4"/>
-          <w:sz w:val="24"/>
-          <w:szCs w:val="24"/>
-          <w:lang w:val="en-US" w:eastAsia="ru-RU"/>
-        </w:rPr>
-        <w:t xml:space="preserve">    </w:t>
+          <w:lang w:eastAsia="ru-RU"/>
+        </w:rPr>
+      </w:pPr>
+      <w:r>
+        <w:rPr>
+          <w:rFonts w:ascii="Consolas" w:eastAsia="Times New Roman" w:hAnsi="Consolas" w:cs="Times New Roman"/>
+          <w:color w:val="D4D4D4"/>
+          <w:sz w:val="24"/>
+          <w:szCs w:val="24"/>
+          <w:lang w:val="en-US" w:eastAsia="ru-RU"/>
+        </w:rPr>
+        <w:t> </w:t>
+      </w:r>
+      <w:r>
+        <w:rPr>
+          <w:rFonts w:ascii="Consolas" w:eastAsia="Times New Roman" w:hAnsi="Consolas" w:cs="Times New Roman"/>
+          <w:color w:val="D4D4D4"/>
+          <w:sz w:val="24"/>
+          <w:szCs w:val="24"/>
+          <w:lang w:eastAsia="ru-RU"/>
+        </w:rPr>
+        <w:t xml:space="preserve"> </w:t>
+      </w:r>
+      <w:r>
+        <w:rPr>
+          <w:rFonts w:ascii="Consolas" w:eastAsia="Times New Roman" w:hAnsi="Consolas" w:cs="Times New Roman"/>
+          <w:color w:val="D4D4D4"/>
+          <w:sz w:val="24"/>
+          <w:szCs w:val="24"/>
+          <w:lang w:val="en-US" w:eastAsia="ru-RU"/>
+        </w:rPr>
+        <w:t> </w:t>
+      </w:r>
+      <w:r>
+        <w:rPr>
+          <w:rFonts w:ascii="Consolas" w:eastAsia="Times New Roman" w:hAnsi="Consolas" w:cs="Times New Roman"/>
+          <w:color w:val="D4D4D4"/>
+          <w:sz w:val="24"/>
+          <w:szCs w:val="24"/>
+          <w:lang w:eastAsia="ru-RU"/>
+        </w:rPr>
+        <w:t xml:space="preserve"> </w:t>
       </w:r>
       <w:r>
         <w:rPr>
@@ -4804,7 +5555,7 @@
           <w:color w:val="D4D4D4"/>
           <w:sz w:val="24"/>
           <w:szCs w:val="24"/>
-          <w:lang w:val="en-US" w:eastAsia="ru-RU"/>
+          <w:lang w:eastAsia="ru-RU"/>
         </w:rPr>
         <w:t xml:space="preserve">: </w:t>
       </w:r>
@@ -4828,16 +5579,16 @@
           <w:color w:val="D4D4D4"/>
           <w:sz w:val="24"/>
           <w:szCs w:val="24"/>
-          <w:lang w:val="en-US" w:eastAsia="ru-RU"/>
-        </w:rPr>
-      </w:pPr>
-      <w:r>
-        <w:rPr>
-          <w:rFonts w:ascii="Consolas" w:eastAsia="Times New Roman" w:hAnsi="Consolas" w:cs="Times New Roman"/>
-          <w:color w:val="D4D4D4"/>
-          <w:sz w:val="24"/>
-          <w:szCs w:val="24"/>
-          <w:lang w:val="en-US" w:eastAsia="ru-RU"/>
+          <w:lang w:eastAsia="ru-RU"/>
+        </w:rPr>
+      </w:pPr>
+      <w:r>
+        <w:rPr>
+          <w:rFonts w:ascii="Consolas" w:eastAsia="Times New Roman" w:hAnsi="Consolas" w:cs="Times New Roman"/>
+          <w:color w:val="D4D4D4"/>
+          <w:sz w:val="24"/>
+          <w:szCs w:val="24"/>
+          <w:lang w:eastAsia="ru-RU"/>
         </w:rPr>
         <w:t>}</w:t>
       </w:r>
@@ -4847,7 +5598,6 @@
         <w:rPr>
           <w:sz w:val="24"/>
           <w:szCs w:val="24"/>
-          <w:lang w:val="en-US"/>
         </w:rPr>
       </w:pPr>
       <w:r>
@@ -4920,6 +5670,7 @@
         </w:rPr>
         <w:t xml:space="preserve"> </w:t>
       </w:r>
+      <w:proofErr w:type="spellStart"/>
       <w:r>
         <w:rPr>
           <w:rFonts w:ascii="Consolas" w:eastAsia="Times New Roman" w:hAnsi="Consolas" w:cs="Times New Roman"/>
@@ -4930,6 +5681,7 @@
         </w:rPr>
         <w:t>withCount</w:t>
       </w:r>
+      <w:proofErr w:type="spellEnd"/>
       <w:r>
         <w:rPr>
           <w:rFonts w:ascii="Consolas" w:eastAsia="Times New Roman" w:hAnsi="Consolas" w:cs="Times New Roman"/>
@@ -4980,6 +5732,7 @@
         </w:rPr>
         <w:t xml:space="preserve"> </w:t>
       </w:r>
+      <w:proofErr w:type="spellStart"/>
       <w:r>
         <w:rPr>
           <w:rFonts w:ascii="Consolas" w:eastAsia="Times New Roman" w:hAnsi="Consolas" w:cs="Times New Roman"/>
@@ -4990,6 +5743,7 @@
         </w:rPr>
         <w:t>ILength</w:t>
       </w:r>
+      <w:proofErr w:type="spellEnd"/>
       <w:r>
         <w:rPr>
           <w:rFonts w:ascii="Consolas" w:eastAsia="Times New Roman" w:hAnsi="Consolas" w:cs="Times New Roman"/>
@@ -5329,6 +6083,7 @@
         </w:rPr>
         <w:t>${</w:t>
       </w:r>
+      <w:proofErr w:type="spellStart"/>
       <w:r>
         <w:rPr>
           <w:rFonts w:ascii="Consolas" w:eastAsia="Times New Roman" w:hAnsi="Consolas" w:cs="Times New Roman"/>
@@ -5359,6 +6114,7 @@
         </w:rPr>
         <w:t>length</w:t>
       </w:r>
+      <w:proofErr w:type="spellEnd"/>
       <w:r>
         <w:rPr>
           <w:rFonts w:ascii="Consolas" w:eastAsia="Times New Roman" w:hAnsi="Consolas" w:cs="Times New Roman"/>
@@ -5419,7 +6175,7 @@
           <w:color w:val="D4D4D4"/>
           <w:sz w:val="24"/>
           <w:szCs w:val="24"/>
-          <w:lang w:eastAsia="ru-RU"/>
+          <w:lang w:val="en-US" w:eastAsia="ru-RU"/>
         </w:rPr>
       </w:pPr>
       <w:r>
@@ -5438,7 +6194,7 @@
           <w:color w:val="D4D4D4"/>
           <w:sz w:val="24"/>
           <w:szCs w:val="24"/>
-          <w:lang w:eastAsia="ru-RU"/>
+          <w:lang w:val="en-US" w:eastAsia="ru-RU"/>
         </w:rPr>
         <w:t>}</w:t>
       </w:r>
@@ -5452,16 +6208,16 @@
           <w:color w:val="D4D4D4"/>
           <w:sz w:val="24"/>
           <w:szCs w:val="24"/>
-          <w:lang w:eastAsia="ru-RU"/>
-        </w:rPr>
-      </w:pPr>
-      <w:r>
-        <w:rPr>
-          <w:rFonts w:ascii="Consolas" w:eastAsia="Times New Roman" w:hAnsi="Consolas" w:cs="Times New Roman"/>
-          <w:color w:val="D4D4D4"/>
-          <w:sz w:val="24"/>
-          <w:szCs w:val="24"/>
-          <w:lang w:eastAsia="ru-RU"/>
+          <w:lang w:val="en-US" w:eastAsia="ru-RU"/>
+        </w:rPr>
+      </w:pPr>
+      <w:r>
+        <w:rPr>
+          <w:rFonts w:ascii="Consolas" w:eastAsia="Times New Roman" w:hAnsi="Consolas" w:cs="Times New Roman"/>
+          <w:color w:val="D4D4D4"/>
+          <w:sz w:val="24"/>
+          <w:szCs w:val="24"/>
+          <w:lang w:val="en-US" w:eastAsia="ru-RU"/>
         </w:rPr>
         <w:t>}</w:t>
       </w:r>
@@ -5527,6 +6283,7 @@
         </w:rPr>
         <w:t>(</w:t>
       </w:r>
+      <w:proofErr w:type="spellStart"/>
       <w:r>
         <w:rPr>
           <w:rFonts w:ascii="Consolas" w:eastAsia="Times New Roman" w:hAnsi="Consolas" w:cs="Times New Roman"/>
@@ -5537,6 +6294,7 @@
         </w:rPr>
         <w:t>withCount</w:t>
       </w:r>
+      <w:proofErr w:type="spellEnd"/>
       <w:r>
         <w:rPr>
           <w:rFonts w:ascii="Consolas" w:eastAsia="Times New Roman" w:hAnsi="Consolas" w:cs="Times New Roman"/>
@@ -5640,6 +6398,7 @@
         </w:rPr>
         <w:t>(</w:t>
       </w:r>
+      <w:proofErr w:type="spellStart"/>
       <w:r>
         <w:rPr>
           <w:rFonts w:ascii="Consolas" w:eastAsia="Times New Roman" w:hAnsi="Consolas" w:cs="Times New Roman"/>
@@ -5650,6 +6409,7 @@
         </w:rPr>
         <w:t>withCount</w:t>
       </w:r>
+      <w:proofErr w:type="spellEnd"/>
       <w:r>
         <w:rPr>
           <w:rFonts w:ascii="Consolas" w:eastAsia="Times New Roman" w:hAnsi="Consolas" w:cs="Times New Roman"/>
@@ -5787,6 +6547,7 @@
         </w:rPr>
         <w:t xml:space="preserve"> </w:t>
       </w:r>
+      <w:proofErr w:type="spellStart"/>
       <w:r>
         <w:rPr>
           <w:rFonts w:ascii="Consolas" w:eastAsia="Times New Roman" w:hAnsi="Consolas" w:cs="Times New Roman"/>
@@ -5797,6 +6558,7 @@
         </w:rPr>
         <w:t>getObjectValue</w:t>
       </w:r>
+      <w:proofErr w:type="spellEnd"/>
       <w:r>
         <w:rPr>
           <w:rFonts w:ascii="Consolas" w:eastAsia="Times New Roman" w:hAnsi="Consolas" w:cs="Times New Roman"/>
@@ -5897,7 +6659,7 @@
           <w:color w:val="D4D4D4"/>
           <w:sz w:val="24"/>
           <w:szCs w:val="24"/>
-          <w:lang w:val="en-US" w:eastAsia="ru-RU"/>
+          <w:lang w:eastAsia="ru-RU"/>
         </w:rPr>
       </w:pPr>
       <w:r>
@@ -5926,7 +6688,7 @@
           <w:color w:val="D4D4D4"/>
           <w:sz w:val="24"/>
           <w:szCs w:val="24"/>
-          <w:lang w:val="en-US" w:eastAsia="ru-RU"/>
+          <w:lang w:eastAsia="ru-RU"/>
         </w:rPr>
         <w:t xml:space="preserve"> </w:t>
       </w:r>
@@ -5946,7 +6708,7 @@
           <w:color w:val="D4D4D4"/>
           <w:sz w:val="24"/>
           <w:szCs w:val="24"/>
-          <w:lang w:val="en-US" w:eastAsia="ru-RU"/>
+          <w:lang w:eastAsia="ru-RU"/>
         </w:rPr>
         <w:t>[</w:t>
       </w:r>
@@ -5966,7 +6728,7 @@
           <w:color w:val="D4D4D4"/>
           <w:sz w:val="24"/>
           <w:szCs w:val="24"/>
-          <w:lang w:val="en-US" w:eastAsia="ru-RU"/>
+          <w:lang w:eastAsia="ru-RU"/>
         </w:rPr>
         <w:t>]</w:t>
       </w:r>
@@ -5980,16 +6742,16 @@
           <w:color w:val="D4D4D4"/>
           <w:sz w:val="24"/>
           <w:szCs w:val="24"/>
-          <w:lang w:val="en-US" w:eastAsia="ru-RU"/>
-        </w:rPr>
-      </w:pPr>
-      <w:r>
-        <w:rPr>
-          <w:rFonts w:ascii="Consolas" w:eastAsia="Times New Roman" w:hAnsi="Consolas" w:cs="Times New Roman"/>
-          <w:color w:val="D4D4D4"/>
-          <w:sz w:val="24"/>
-          <w:szCs w:val="24"/>
-          <w:lang w:val="en-US" w:eastAsia="ru-RU"/>
+          <w:lang w:eastAsia="ru-RU"/>
+        </w:rPr>
+      </w:pPr>
+      <w:r>
+        <w:rPr>
+          <w:rFonts w:ascii="Consolas" w:eastAsia="Times New Roman" w:hAnsi="Consolas" w:cs="Times New Roman"/>
+          <w:color w:val="D4D4D4"/>
+          <w:sz w:val="24"/>
+          <w:szCs w:val="24"/>
+          <w:lang w:eastAsia="ru-RU"/>
         </w:rPr>
         <w:t>}</w:t>
       </w:r>
@@ -6253,6 +7015,7 @@
         </w:rPr>
         <w:t>(</w:t>
       </w:r>
+      <w:proofErr w:type="spellStart"/>
       <w:r>
         <w:rPr>
           <w:rFonts w:ascii="Consolas" w:eastAsia="Times New Roman" w:hAnsi="Consolas" w:cs="Times New Roman"/>
@@ -6263,6 +7026,7 @@
         </w:rPr>
         <w:t>getObjectValue</w:t>
       </w:r>
+      <w:proofErr w:type="spellEnd"/>
       <w:r>
         <w:rPr>
           <w:rFonts w:ascii="Consolas" w:eastAsia="Times New Roman" w:hAnsi="Consolas" w:cs="Times New Roman"/>
@@ -6366,6 +7130,7 @@
         </w:rPr>
         <w:t>(</w:t>
       </w:r>
+      <w:proofErr w:type="spellStart"/>
       <w:r>
         <w:rPr>
           <w:rFonts w:ascii="Consolas" w:eastAsia="Times New Roman" w:hAnsi="Consolas" w:cs="Times New Roman"/>
@@ -6376,6 +7141,7 @@
         </w:rPr>
         <w:t>getObjectValue</w:t>
       </w:r>
+      <w:proofErr w:type="spellEnd"/>
       <w:r>
         <w:rPr>
           <w:rFonts w:ascii="Consolas" w:eastAsia="Times New Roman" w:hAnsi="Consolas" w:cs="Times New Roman"/>
@@ -6432,17 +7198,17 @@
         <w:rPr>
           <w:sz w:val="24"/>
           <w:szCs w:val="24"/>
-        </w:rPr>
-      </w:pPr>
-    </w:p>
-    <w:p>
-      <w:pPr>
-        <w:rPr>
-          <w:sz w:val="24"/>
-          <w:szCs w:val="24"/>
           <w:lang w:val="en-US"/>
         </w:rPr>
       </w:pPr>
+    </w:p>
+    <w:p>
+      <w:pPr>
+        <w:rPr>
+          <w:sz w:val="24"/>
+          <w:szCs w:val="24"/>
+        </w:rPr>
+      </w:pPr>
       <w:r>
         <w:rPr>
           <w:sz w:val="24"/>
@@ -6495,6 +7261,7 @@
         </w:rPr>
         <w:t xml:space="preserve">, зависеть от них, для этого используем </w:t>
       </w:r>
+      <w:proofErr w:type="spellStart"/>
       <w:r>
         <w:rPr>
           <w:sz w:val="24"/>
@@ -6503,6 +7270,7 @@
         </w:rPr>
         <w:t>keyof</w:t>
       </w:r>
+      <w:proofErr w:type="spellEnd"/>
     </w:p>
     <w:p>
       <w:pPr>
@@ -6536,6 +7304,7 @@
         </w:rPr>
         <w:t xml:space="preserve"> </w:t>
       </w:r>
+      <w:proofErr w:type="spellStart"/>
       <w:r>
         <w:rPr>
           <w:rFonts w:ascii="Consolas" w:eastAsia="Times New Roman" w:hAnsi="Consolas" w:cs="Times New Roman"/>
@@ -6546,6 +7315,7 @@
         </w:rPr>
         <w:t>getObjectValue</w:t>
       </w:r>
+      <w:proofErr w:type="spellEnd"/>
       <w:r>
         <w:rPr>
           <w:rFonts w:ascii="Consolas" w:eastAsia="Times New Roman" w:hAnsi="Consolas" w:cs="Times New Roman"/>
@@ -6656,6 +7426,7 @@
         </w:rPr>
         <w:t xml:space="preserve"> </w:t>
       </w:r>
+      <w:proofErr w:type="spellStart"/>
       <w:r>
         <w:rPr>
           <w:rFonts w:ascii="Consolas" w:eastAsia="Times New Roman" w:hAnsi="Consolas" w:cs="Times New Roman"/>
@@ -6666,6 +7437,7 @@
         </w:rPr>
         <w:t>keyof</w:t>
       </w:r>
+      <w:proofErr w:type="spellEnd"/>
       <w:r>
         <w:rPr>
           <w:rFonts w:ascii="Consolas" w:eastAsia="Times New Roman" w:hAnsi="Consolas" w:cs="Times New Roman"/>
@@ -6799,6 +7571,7 @@
         </w:rPr>
         <w:t xml:space="preserve">    </w:t>
       </w:r>
+      <w:proofErr w:type="spellStart"/>
       <w:r>
         <w:rPr>
           <w:rFonts w:ascii="Consolas" w:eastAsia="Times New Roman" w:hAnsi="Consolas" w:cs="Times New Roman"/>
@@ -6809,6 +7582,7 @@
         </w:rPr>
         <w:t>return</w:t>
       </w:r>
+      <w:proofErr w:type="spellEnd"/>
       <w:r>
         <w:rPr>
           <w:rFonts w:ascii="Consolas" w:eastAsia="Times New Roman" w:hAnsi="Consolas" w:cs="Times New Roman"/>
@@ -6819,6 +7593,7 @@
         </w:rPr>
         <w:t xml:space="preserve"> </w:t>
       </w:r>
+      <w:proofErr w:type="spellStart"/>
       <w:r>
         <w:rPr>
           <w:rFonts w:ascii="Consolas" w:eastAsia="Times New Roman" w:hAnsi="Consolas" w:cs="Times New Roman"/>
@@ -6829,6 +7604,7 @@
         </w:rPr>
         <w:t>obj</w:t>
       </w:r>
+      <w:proofErr w:type="spellEnd"/>
       <w:r>
         <w:rPr>
           <w:rFonts w:ascii="Consolas" w:eastAsia="Times New Roman" w:hAnsi="Consolas" w:cs="Times New Roman"/>
@@ -6839,6 +7615,7 @@
         </w:rPr>
         <w:t>[</w:t>
       </w:r>
+      <w:proofErr w:type="spellStart"/>
       <w:r>
         <w:rPr>
           <w:rFonts w:ascii="Consolas" w:eastAsia="Times New Roman" w:hAnsi="Consolas" w:cs="Times New Roman"/>
@@ -6849,6 +7626,7 @@
         </w:rPr>
         <w:t>key</w:t>
       </w:r>
+      <w:proofErr w:type="spellEnd"/>
       <w:r>
         <w:rPr>
           <w:rFonts w:ascii="Consolas" w:eastAsia="Times New Roman" w:hAnsi="Consolas" w:cs="Times New Roman"/>
@@ -6942,6 +7720,7 @@
           <w:sz w:val="24"/>
           <w:szCs w:val="24"/>
           <w:u w:val="single"/>
+          <w:lang w:val="en-US"/>
         </w:rPr>
       </w:pPr>
       <w:r>
@@ -6953,7 +7732,60 @@
           <w:u w:val="single"/>
         </w:rPr>
         <w:lastRenderedPageBreak/>
-        <w:t>Работа с классами.</w:t>
+        <w:t>Работа</w:t>
+      </w:r>
+      <w:r>
+        <w:rPr>
+          <w:b/>
+          <w:bCs/>
+          <w:sz w:val="24"/>
+          <w:szCs w:val="24"/>
+          <w:u w:val="single"/>
+          <w:lang w:val="en-US"/>
+        </w:rPr>
+        <w:t xml:space="preserve"> </w:t>
+      </w:r>
+      <w:r>
+        <w:rPr>
+          <w:b/>
+          <w:bCs/>
+          <w:sz w:val="24"/>
+          <w:szCs w:val="24"/>
+          <w:u w:val="single"/>
+        </w:rPr>
+        <w:t>с</w:t>
+      </w:r>
+      <w:r>
+        <w:rPr>
+          <w:b/>
+          <w:bCs/>
+          <w:sz w:val="24"/>
+          <w:szCs w:val="24"/>
+          <w:u w:val="single"/>
+          <w:lang w:val="en-US"/>
+        </w:rPr>
+        <w:t xml:space="preserve"> </w:t>
+      </w:r>
+      <w:r>
+        <w:rPr>
+          <w:b/>
+          <w:bCs/>
+          <w:sz w:val="24"/>
+          <w:szCs w:val="24"/>
+          <w:u w:val="single"/>
+        </w:rPr>
+        <w:t>классами</w:t>
+      </w:r>
+      <w:r>
+        <w:rPr>
+          <w:b/>
+          <w:bCs/>
+          <w:sz w:val="24"/>
+          <w:szCs w:val="24"/>
+          <w:u w:val="single"/>
+          <w:lang w:val="en-US"/>
+        </w:rPr>
+        <w:t>.</w:t>
       </w:r>
     </w:p>
     <w:p>
@@ -7278,7 +8110,18 @@
           <w:szCs w:val="24"/>
           <w:lang w:val="en-US" w:eastAsia="ru-RU"/>
         </w:rPr>
-        <w:t>_items</w:t>
+        <w:t>_</w:t>
+      </w:r>
+      <w:proofErr w:type="spellStart"/>
+      <w:r>
+        <w:rPr>
+          <w:rFonts w:ascii="Consolas" w:eastAsia="Times New Roman" w:hAnsi="Consolas" w:cs="Times New Roman"/>
+          <w:color w:val="9CDCFE"/>
+          <w:sz w:val="24"/>
+          <w:szCs w:val="24"/>
+          <w:lang w:val="en-US" w:eastAsia="ru-RU"/>
+        </w:rPr>
+        <w:t>items</w:t>
       </w:r>
       <w:r>
         <w:rPr>
@@ -7300,6 +8143,7 @@
         </w:rPr>
         <w:t>push</w:t>
       </w:r>
+      <w:proofErr w:type="spellEnd"/>
       <w:r>
         <w:rPr>
           <w:rFonts w:ascii="Consolas" w:eastAsia="Times New Roman" w:hAnsi="Consolas" w:cs="Times New Roman"/>
@@ -7472,6 +8316,7 @@
         </w:rPr>
         <w:t xml:space="preserve">    </w:t>
       </w:r>
+      <w:proofErr w:type="spellStart"/>
       <w:r>
         <w:rPr>
           <w:rFonts w:ascii="Consolas" w:eastAsia="Times New Roman" w:hAnsi="Consolas" w:cs="Times New Roman"/>
@@ -7502,6 +8347,7 @@
         </w:rPr>
         <w:t>_items</w:t>
       </w:r>
+      <w:proofErr w:type="spellEnd"/>
       <w:r>
         <w:rPr>
           <w:rFonts w:ascii="Consolas" w:eastAsia="Times New Roman" w:hAnsi="Consolas" w:cs="Times New Roman"/>
@@ -7540,7 +8386,18 @@
           <w:szCs w:val="24"/>
           <w:lang w:val="en-US" w:eastAsia="ru-RU"/>
         </w:rPr>
-        <w:t>_items</w:t>
+        <w:t>_</w:t>
+      </w:r>
+      <w:proofErr w:type="spellStart"/>
+      <w:r>
+        <w:rPr>
+          <w:rFonts w:ascii="Consolas" w:eastAsia="Times New Roman" w:hAnsi="Consolas" w:cs="Times New Roman"/>
+          <w:color w:val="9CDCFE"/>
+          <w:sz w:val="24"/>
+          <w:szCs w:val="24"/>
+          <w:lang w:val="en-US" w:eastAsia="ru-RU"/>
+        </w:rPr>
+        <w:t>items</w:t>
       </w:r>
       <w:r>
         <w:rPr>
@@ -7562,6 +8419,7 @@
         </w:rPr>
         <w:t>filter</w:t>
       </w:r>
+      <w:proofErr w:type="spellEnd"/>
       <w:r>
         <w:rPr>
           <w:rFonts w:ascii="Consolas" w:eastAsia="Times New Roman" w:hAnsi="Consolas" w:cs="Times New Roman"/>
@@ -7572,6 +8430,7 @@
         </w:rPr>
         <w:t>((</w:t>
       </w:r>
+      <w:proofErr w:type="spellStart"/>
       <w:r>
         <w:rPr>
           <w:rFonts w:ascii="Consolas" w:eastAsia="Times New Roman" w:hAnsi="Consolas" w:cs="Times New Roman"/>
@@ -7582,6 +8441,7 @@
         </w:rPr>
         <w:t>i</w:t>
       </w:r>
+      <w:proofErr w:type="spellEnd"/>
       <w:r>
         <w:rPr>
           <w:rFonts w:ascii="Consolas" w:eastAsia="Times New Roman" w:hAnsi="Consolas" w:cs="Times New Roman"/>
@@ -7612,6 +8472,7 @@
         </w:rPr>
         <w:t xml:space="preserve"> </w:t>
       </w:r>
+      <w:proofErr w:type="spellStart"/>
       <w:r>
         <w:rPr>
           <w:rFonts w:ascii="Consolas" w:eastAsia="Times New Roman" w:hAnsi="Consolas" w:cs="Times New Roman"/>
@@ -7622,6 +8483,7 @@
         </w:rPr>
         <w:t>i</w:t>
       </w:r>
+      <w:proofErr w:type="spellEnd"/>
       <w:r>
         <w:rPr>
           <w:rFonts w:ascii="Consolas" w:eastAsia="Times New Roman" w:hAnsi="Consolas" w:cs="Times New Roman"/>
@@ -7814,6 +8676,7 @@
         </w:rPr>
         <w:t xml:space="preserve"> </w:t>
       </w:r>
+      <w:proofErr w:type="spellStart"/>
       <w:r>
         <w:rPr>
           <w:rFonts w:ascii="Consolas" w:eastAsia="Times New Roman" w:hAnsi="Consolas" w:cs="Times New Roman"/>
@@ -7844,6 +8707,7 @@
         </w:rPr>
         <w:t>_items</w:t>
       </w:r>
+      <w:proofErr w:type="spellEnd"/>
     </w:p>
     <w:p>
       <w:pPr>
@@ -7906,7 +8770,6 @@
         <w:rPr>
           <w:sz w:val="24"/>
           <w:szCs w:val="24"/>
-          <w:lang w:val="en-US"/>
         </w:rPr>
       </w:pPr>
     </w:p>
@@ -8002,6 +8865,7 @@
         </w:rPr>
         <w:t xml:space="preserve"> </w:t>
       </w:r>
+      <w:proofErr w:type="spellStart"/>
       <w:r>
         <w:rPr>
           <w:rFonts w:ascii="Consolas" w:eastAsia="Times New Roman" w:hAnsi="Consolas" w:cs="Times New Roman"/>
@@ -8012,6 +8876,7 @@
         </w:rPr>
         <w:t>objs</w:t>
       </w:r>
+      <w:proofErr w:type="spellEnd"/>
       <w:r>
         <w:rPr>
           <w:rFonts w:ascii="Consolas" w:eastAsia="Times New Roman" w:hAnsi="Consolas" w:cs="Times New Roman"/>
@@ -8175,6 +9040,7 @@
           <w:lang w:val="en-US" w:eastAsia="ru-RU"/>
         </w:rPr>
       </w:pPr>
+      <w:proofErr w:type="spellStart"/>
       <w:r>
         <w:rPr>
           <w:rFonts w:ascii="Consolas" w:eastAsia="Times New Roman" w:hAnsi="Consolas" w:cs="Times New Roman"/>
@@ -8205,6 +9071,7 @@
         </w:rPr>
         <w:t>remove</w:t>
       </w:r>
+      <w:proofErr w:type="spellEnd"/>
       <w:r>
         <w:rPr>
           <w:rFonts w:ascii="Consolas" w:eastAsia="Times New Roman" w:hAnsi="Consolas" w:cs="Times New Roman"/>
@@ -8308,6 +9175,7 @@
         </w:rPr>
         <w:t>(</w:t>
       </w:r>
+      <w:proofErr w:type="spellStart"/>
       <w:r>
         <w:rPr>
           <w:rFonts w:ascii="Consolas" w:eastAsia="Times New Roman" w:hAnsi="Consolas" w:cs="Times New Roman"/>
@@ -8338,6 +9206,7 @@
         </w:rPr>
         <w:t>items</w:t>
       </w:r>
+      <w:proofErr w:type="spellEnd"/>
       <w:r>
         <w:rPr>
           <w:rFonts w:ascii="Consolas" w:eastAsia="Times New Roman" w:hAnsi="Consolas" w:cs="Times New Roman"/>
@@ -8496,6 +9365,7 @@
         </w:rPr>
         <w:t xml:space="preserve"> | </w:t>
       </w:r>
+      <w:proofErr w:type="spellStart"/>
       <w:r>
         <w:rPr>
           <w:rFonts w:ascii="Consolas" w:eastAsia="Times New Roman" w:hAnsi="Consolas" w:cs="Times New Roman"/>
@@ -8506,6 +9376,7 @@
         </w:rPr>
         <w:t>boolean</w:t>
       </w:r>
+      <w:proofErr w:type="spellEnd"/>
       <w:r>
         <w:rPr>
           <w:rFonts w:ascii="Consolas" w:eastAsia="Times New Roman" w:hAnsi="Consolas" w:cs="Times New Roman"/>
@@ -8552,6 +9423,7 @@
           <w:sz w:val="24"/>
           <w:szCs w:val="24"/>
           <w:u w:val="single"/>
+          <w:lang w:val="en-US"/>
         </w:rPr>
       </w:pPr>
       <w:r>
@@ -8792,6 +9664,7 @@
         </w:rPr>
         <w:t xml:space="preserve"> </w:t>
       </w:r>
+      <w:proofErr w:type="spellStart"/>
       <w:r>
         <w:rPr>
           <w:rFonts w:ascii="Consolas" w:eastAsia="Times New Roman" w:hAnsi="Consolas" w:cs="Times New Roman"/>
@@ -8802,6 +9675,7 @@
         </w:rPr>
         <w:t>createAndValidateCar</w:t>
       </w:r>
+      <w:proofErr w:type="spellEnd"/>
       <w:r>
         <w:rPr>
           <w:rFonts w:ascii="Consolas" w:eastAsia="Times New Roman" w:hAnsi="Consolas" w:cs="Times New Roman"/>
@@ -9038,6 +9912,7 @@
         </w:rPr>
         <w:t xml:space="preserve"> (</w:t>
       </w:r>
+      <w:proofErr w:type="spellStart"/>
       <w:r>
         <w:rPr>
           <w:rFonts w:ascii="Consolas" w:eastAsia="Times New Roman" w:hAnsi="Consolas" w:cs="Times New Roman"/>
@@ -9068,6 +9943,7 @@
         </w:rPr>
         <w:t>length</w:t>
       </w:r>
+      <w:proofErr w:type="spellEnd"/>
       <w:r>
         <w:rPr>
           <w:rFonts w:ascii="Consolas" w:eastAsia="Times New Roman" w:hAnsi="Consolas" w:cs="Times New Roman"/>
@@ -9121,6 +9997,7 @@
         </w:rPr>
         <w:t xml:space="preserve">    </w:t>
       </w:r>
+      <w:proofErr w:type="spellStart"/>
       <w:r>
         <w:rPr>
           <w:rFonts w:ascii="Consolas" w:eastAsia="Times New Roman" w:hAnsi="Consolas" w:cs="Times New Roman"/>
@@ -9151,6 +10028,7 @@
         </w:rPr>
         <w:t>model</w:t>
       </w:r>
+      <w:proofErr w:type="spellEnd"/>
       <w:r>
         <w:rPr>
           <w:rFonts w:ascii="Consolas" w:eastAsia="Times New Roman" w:hAnsi="Consolas" w:cs="Times New Roman"/>
@@ -9301,6 +10179,7 @@
         </w:rPr>
         <w:t xml:space="preserve">    </w:t>
       </w:r>
+      <w:proofErr w:type="spellStart"/>
       <w:r>
         <w:rPr>
           <w:rFonts w:ascii="Consolas" w:eastAsia="Times New Roman" w:hAnsi="Consolas" w:cs="Times New Roman"/>
@@ -9331,6 +10210,7 @@
         </w:rPr>
         <w:t>year</w:t>
       </w:r>
+      <w:proofErr w:type="spellEnd"/>
       <w:r>
         <w:rPr>
           <w:rFonts w:ascii="Consolas" w:eastAsia="Times New Roman" w:hAnsi="Consolas" w:cs="Times New Roman"/>
@@ -9474,7 +10354,6 @@
         <w:rPr>
           <w:sz w:val="24"/>
           <w:szCs w:val="24"/>
-          <w:lang w:val="en-US"/>
         </w:rPr>
       </w:pPr>
       <w:r>
@@ -9530,6 +10409,7 @@
         </w:rPr>
         <w:t xml:space="preserve">, </w:t>
       </w:r>
+      <w:proofErr w:type="spellStart"/>
       <w:r>
         <w:rPr>
           <w:b/>
@@ -9540,6 +10420,7 @@
         </w:rPr>
         <w:t>ts</w:t>
       </w:r>
+      <w:proofErr w:type="spellEnd"/>
       <w:r>
         <w:rPr>
           <w:b/>
@@ -9589,6 +10470,7 @@
         </w:rPr>
         <w:t xml:space="preserve"> </w:t>
       </w:r>
+      <w:proofErr w:type="spellStart"/>
       <w:r>
         <w:rPr>
           <w:rFonts w:ascii="Consolas" w:eastAsia="Times New Roman" w:hAnsi="Consolas" w:cs="Times New Roman"/>
@@ -9599,6 +10481,7 @@
         </w:rPr>
         <w:t>createAndValidateCar</w:t>
       </w:r>
+      <w:proofErr w:type="spellEnd"/>
       <w:r>
         <w:rPr>
           <w:rFonts w:ascii="Consolas" w:eastAsia="Times New Roman" w:hAnsi="Consolas" w:cs="Times New Roman"/>
@@ -9855,6 +10738,7 @@
         </w:rPr>
         <w:t xml:space="preserve"> (</w:t>
       </w:r>
+      <w:proofErr w:type="spellStart"/>
       <w:r>
         <w:rPr>
           <w:rFonts w:ascii="Consolas" w:eastAsia="Times New Roman" w:hAnsi="Consolas" w:cs="Times New Roman"/>
@@ -9885,6 +10769,7 @@
         </w:rPr>
         <w:t>length</w:t>
       </w:r>
+      <w:proofErr w:type="spellEnd"/>
       <w:r>
         <w:rPr>
           <w:rFonts w:ascii="Consolas" w:eastAsia="Times New Roman" w:hAnsi="Consolas" w:cs="Times New Roman"/>
@@ -9938,6 +10823,7 @@
         </w:rPr>
         <w:t xml:space="preserve">    </w:t>
       </w:r>
+      <w:proofErr w:type="spellStart"/>
       <w:r>
         <w:rPr>
           <w:rFonts w:ascii="Consolas" w:eastAsia="Times New Roman" w:hAnsi="Consolas" w:cs="Times New Roman"/>
@@ -9968,6 +10854,7 @@
         </w:rPr>
         <w:t>model</w:t>
       </w:r>
+      <w:proofErr w:type="spellEnd"/>
       <w:r>
         <w:rPr>
           <w:rFonts w:ascii="Consolas" w:eastAsia="Times New Roman" w:hAnsi="Consolas" w:cs="Times New Roman"/>
@@ -10117,6 +11004,7 @@
         </w:rPr>
         <w:t xml:space="preserve">    </w:t>
       </w:r>
+      <w:proofErr w:type="spellStart"/>
       <w:r>
         <w:rPr>
           <w:rFonts w:ascii="Consolas" w:eastAsia="Times New Roman" w:hAnsi="Consolas" w:cs="Times New Roman"/>
@@ -10147,6 +11035,7 @@
         </w:rPr>
         <w:t>year</w:t>
       </w:r>
+      <w:proofErr w:type="spellEnd"/>
       <w:r>
         <w:rPr>
           <w:rFonts w:ascii="Consolas" w:eastAsia="Times New Roman" w:hAnsi="Consolas" w:cs="Times New Roman"/>
@@ -10312,34 +11201,30 @@
         <w:rPr>
           <w:sz w:val="24"/>
           <w:szCs w:val="24"/>
-          <w:lang w:val="en-US"/>
-        </w:rPr>
-      </w:pPr>
-    </w:p>
-    <w:p>
-      <w:pPr>
-        <w:rPr>
-          <w:sz w:val="24"/>
-          <w:szCs w:val="24"/>
-          <w:lang w:val="en-US"/>
-        </w:rPr>
-      </w:pPr>
-    </w:p>
-    <w:p>
-      <w:pPr>
-        <w:rPr>
-          <w:sz w:val="24"/>
-          <w:szCs w:val="24"/>
-          <w:lang w:val="en-US"/>
-        </w:rPr>
-      </w:pPr>
-    </w:p>
-    <w:p>
-      <w:pPr>
-        <w:rPr>
-          <w:sz w:val="24"/>
-          <w:szCs w:val="24"/>
-          <w:lang w:val="en-US"/>
+        </w:rPr>
+      </w:pPr>
+    </w:p>
+    <w:p>
+      <w:pPr>
+        <w:rPr>
+          <w:sz w:val="24"/>
+          <w:szCs w:val="24"/>
+        </w:rPr>
+      </w:pPr>
+    </w:p>
+    <w:p>
+      <w:pPr>
+        <w:rPr>
+          <w:sz w:val="24"/>
+          <w:szCs w:val="24"/>
+        </w:rPr>
+      </w:pPr>
+    </w:p>
+    <w:p>
+      <w:pPr>
+        <w:rPr>
+          <w:sz w:val="24"/>
+          <w:szCs w:val="24"/>
         </w:rPr>
       </w:pPr>
     </w:p>
@@ -10351,7 +11236,6 @@
         <w:rPr>
           <w:sz w:val="24"/>
           <w:szCs w:val="24"/>
-          <w:lang w:val="en-US"/>
         </w:rPr>
       </w:pPr>
     </w:p>
@@ -10363,7 +11247,6 @@
           <w:sz w:val="24"/>
           <w:szCs w:val="24"/>
           <w:u w:val="single"/>
-          <w:lang w:val="en-US"/>
         </w:rPr>
       </w:pPr>
       <w:r>
@@ -10386,23 +11269,46 @@
           <w:sz w:val="24"/>
           <w:szCs w:val="24"/>
           <w:u w:val="single"/>
+        </w:rPr>
+      </w:pPr>
+    </w:p>
+    <w:p>
+      <w:pPr>
+        <w:rPr>
+          <w:sz w:val="24"/>
+          <w:szCs w:val="24"/>
           <w:lang w:val="en-US"/>
         </w:rPr>
       </w:pPr>
-    </w:p>
-    <w:p>
-      <w:pPr>
-        <w:rPr>
-          <w:sz w:val="24"/>
-          <w:szCs w:val="24"/>
-        </w:rPr>
-      </w:pPr>
       <w:r>
         <w:rPr>
           <w:sz w:val="24"/>
           <w:szCs w:val="24"/>
         </w:rPr>
         <w:t>Паттерн проектирования, синтаксический сахар.</w:t>
+      </w:r>
+      <w:r>
+        <w:rPr>
+          <w:sz w:val="24"/>
+          <w:szCs w:val="24"/>
+        </w:rPr>
+        <w:t xml:space="preserve"> Есть 4 типа.</w:t>
+      </w:r>
+    </w:p>
+    <w:p>
+      <w:pPr>
+        <w:rPr>
+          <w:sz w:val="24"/>
+          <w:szCs w:val="24"/>
+          <w:lang w:val="en-US"/>
+        </w:rPr>
+      </w:pPr>
+      <w:r>
+        <w:rPr>
+          <w:sz w:val="24"/>
+          <w:szCs w:val="24"/>
+        </w:rPr>
+        <w:t xml:space="preserve">Мы можем добавлять это для класса, для свойств, для методов, </w:t>
       </w:r>
     </w:p>
     <w:p>
@@ -10413,16 +11319,14 @@
           <w:sz w:val="24"/>
           <w:szCs w:val="24"/>
           <w:u w:val="single"/>
-          <w:lang w:val="en-US"/>
-        </w:rPr>
-      </w:pPr>
-    </w:p>
-    <w:p>
-      <w:pPr>
-        <w:rPr>
-          <w:sz w:val="24"/>
-          <w:szCs w:val="24"/>
-          <w:lang w:val="en-US"/>
+        </w:rPr>
+      </w:pPr>
+    </w:p>
+    <w:p>
+      <w:pPr>
+        <w:rPr>
+          <w:sz w:val="24"/>
+          <w:szCs w:val="24"/>
         </w:rPr>
       </w:pPr>
     </w:p>

</xml_diff>